<commit_message>
none responses plot changes to methods
</commit_message>
<xml_diff>
--- a/methods.docx
+++ b/methods.docx
@@ -1,10 +1,10 @@
 
 <file path=word/document.xml><?xml version="1.0" encoding="utf-8"?>
-<w:document xmlns:wpc="http://schemas.microsoft.com/office/word/2010/wordprocessingCanvas" xmlns:cx="http://schemas.microsoft.com/office/drawing/2014/chartex" xmlns:cx1="http://schemas.microsoft.com/office/drawing/2015/9/8/chartex" xmlns:mc="http://schemas.openxmlformats.org/markup-compatibility/2006" xmlns:o="urn:schemas-microsoft-com:office:office" xmlns:r="http://schemas.openxmlformats.org/officeDocument/2006/relationships" xmlns:m="http://schemas.openxmlformats.org/officeDocument/2006/math" xmlns:v="urn:schemas-microsoft-com:vml" xmlns:wp14="http://schemas.microsoft.com/office/word/2010/wordprocessingDrawing" xmlns:wp="http://schemas.openxmlformats.org/drawingml/2006/wordprocessingDrawing" xmlns:w10="urn:schemas-microsoft-com:office:word" xmlns:w="http://schemas.openxmlformats.org/wordprocessingml/2006/main" xmlns:w14="http://schemas.microsoft.com/office/word/2010/wordml" xmlns:w15="http://schemas.microsoft.com/office/word/2012/wordml" xmlns:w16se="http://schemas.microsoft.com/office/word/2015/wordml/symex" xmlns:wpg="http://schemas.microsoft.com/office/word/2010/wordprocessingGroup" xmlns:wpi="http://schemas.microsoft.com/office/word/2010/wordprocessingInk" xmlns:wne="http://schemas.microsoft.com/office/word/2006/wordml" xmlns:wps="http://schemas.microsoft.com/office/word/2010/wordprocessingShape" mc:Ignorable="w14 w15 w16se wp14">
+<w:document xmlns:wpc="http://schemas.microsoft.com/office/word/2010/wordprocessingCanvas" xmlns:cx="http://schemas.microsoft.com/office/drawing/2014/chartex" xmlns:cx1="http://schemas.microsoft.com/office/drawing/2015/9/8/chartex" xmlns:cx2="http://schemas.microsoft.com/office/drawing/2015/10/21/chartex" xmlns:cx3="http://schemas.microsoft.com/office/drawing/2016/5/9/chartex" xmlns:cx4="http://schemas.microsoft.com/office/drawing/2016/5/10/chartex" xmlns:cx5="http://schemas.microsoft.com/office/drawing/2016/5/11/chartex" xmlns:cx6="http://schemas.microsoft.com/office/drawing/2016/5/12/chartex" xmlns:cx7="http://schemas.microsoft.com/office/drawing/2016/5/13/chartex" xmlns:cx8="http://schemas.microsoft.com/office/drawing/2016/5/14/chartex" xmlns:mc="http://schemas.openxmlformats.org/markup-compatibility/2006" xmlns:aink="http://schemas.microsoft.com/office/drawing/2016/ink" xmlns:am3d="http://schemas.microsoft.com/office/drawing/2017/model3d" xmlns:o="urn:schemas-microsoft-com:office:office" xmlns:oel="http://schemas.microsoft.com/office/2019/extlst" xmlns:r="http://schemas.openxmlformats.org/officeDocument/2006/relationships" xmlns:m="http://schemas.openxmlformats.org/officeDocument/2006/math" xmlns:v="urn:schemas-microsoft-com:vml" xmlns:wp14="http://schemas.microsoft.com/office/word/2010/wordprocessingDrawing" xmlns:wp="http://schemas.openxmlformats.org/drawingml/2006/wordprocessingDrawing" xmlns:w10="urn:schemas-microsoft-com:office:word" xmlns:w="http://schemas.openxmlformats.org/wordprocessingml/2006/main" xmlns:w14="http://schemas.microsoft.com/office/word/2010/wordml" xmlns:w15="http://schemas.microsoft.com/office/word/2012/wordml" xmlns:w16cex="http://schemas.microsoft.com/office/word/2018/wordml/cex" xmlns:w16cid="http://schemas.microsoft.com/office/word/2016/wordml/cid" xmlns:w16="http://schemas.microsoft.com/office/word/2018/wordml" xmlns:w16sdtdh="http://schemas.microsoft.com/office/word/2020/wordml/sdtdatahash" xmlns:w16se="http://schemas.microsoft.com/office/word/2015/wordml/symex" xmlns:wpg="http://schemas.microsoft.com/office/word/2010/wordprocessingGroup" xmlns:wpi="http://schemas.microsoft.com/office/word/2010/wordprocessingInk" xmlns:wne="http://schemas.microsoft.com/office/word/2006/wordml" xmlns:wps="http://schemas.microsoft.com/office/word/2010/wordprocessingShape" mc:Ignorable="w14 w15 w16se w16cid w16 w16cex w16sdtdh wp14">
   <w:body>
     <w:p>
       <w:pPr>
-        <w:pStyle w:val="berschrift1"/>
+        <w:pStyle w:val="Heading1"/>
         <w:rPr>
           <w:lang w:val="en-US"/>
         </w:rPr>
@@ -18,7 +18,7 @@
     </w:p>
     <w:p>
       <w:pPr>
-        <w:pStyle w:val="berschrift2"/>
+        <w:pStyle w:val="Heading2"/>
         <w:rPr>
           <w:lang w:val="en-US"/>
         </w:rPr>
@@ -78,7 +78,7 @@
           <w:shd w:val="clear" w:color="auto" w:fill="FFFFFF"/>
           <w:lang w:val="en-US"/>
         </w:rPr>
-        <w:t xml:space="preserve"> years; 7 males, age 20-36 years, mean age 25.0 years) took part in the experiment. We excluded 11 participants from the analysis as they failed to complete the experiment or made no response in at least one block. The resulting sample consists of 22 participants (16 females, age 19-41 years, mean age 23.7 years; 6 males, age 20-36 years, mean age 25.7 years).</w:t>
+        <w:t xml:space="preserve"> years; 7 males, age 20-36 years, mean age 25.0 years) took part in the experiment. We excluded 11 participants from the analysis as they failed to complete the experiment or made no response in at least one block.</w:t>
       </w:r>
       <w:r>
         <w:rPr>
@@ -88,6 +88,50 @@
           <w:shd w:val="clear" w:color="auto" w:fill="FFFFFF"/>
           <w:lang w:val="en-US"/>
         </w:rPr>
+        <w:t xml:space="preserve"> </w:t>
+      </w:r>
+      <w:bookmarkStart w:id="0" w:name="_Hlk139982901"/>
+      <w:ins w:id="1" w:author="Malin Styrnal" w:date="2023-07-11T16:17:00Z">
+        <w:r>
+          <w:rPr>
+            <w:rStyle w:val="normaltextrun"/>
+            <w:rFonts w:ascii="Calibri" w:hAnsi="Calibri" w:cs="Calibri"/>
+            <w:color w:val="000000"/>
+            <w:shd w:val="clear" w:color="auto" w:fill="FFFFFF"/>
+            <w:lang w:val="en-US"/>
+          </w:rPr>
+          <w:t>As this was an online experiment, we expected dropouts and have no reason to believe that the missing data is not random. It is most likely that participants dropped out at random.</w:t>
+        </w:r>
+        <w:r>
+          <w:rPr>
+            <w:rStyle w:val="normaltextrun"/>
+            <w:rFonts w:ascii="Calibri" w:hAnsi="Calibri" w:cs="Calibri"/>
+            <w:color w:val="000000"/>
+            <w:shd w:val="clear" w:color="auto" w:fill="FFFFFF"/>
+            <w:lang w:val="en-US"/>
+          </w:rPr>
+          <w:t xml:space="preserve"> </w:t>
+        </w:r>
+      </w:ins>
+      <w:bookmarkEnd w:id="0"/>
+      <w:r>
+        <w:rPr>
+          <w:rStyle w:val="normaltextrun"/>
+          <w:rFonts w:ascii="Calibri" w:hAnsi="Calibri" w:cs="Calibri"/>
+          <w:color w:val="000000"/>
+          <w:shd w:val="clear" w:color="auto" w:fill="FFFFFF"/>
+          <w:lang w:val="en-US"/>
+        </w:rPr>
+        <w:t>The resulting sample consists of 22 participants (16 females, age 19-41 years, mean age 23.7 years; 6 males, age 20-36 years, mean age 25.7 years).</w:t>
+      </w:r>
+      <w:r>
+        <w:rPr>
+          <w:rStyle w:val="normaltextrun"/>
+          <w:rFonts w:ascii="Calibri" w:hAnsi="Calibri" w:cs="Calibri"/>
+          <w:color w:val="000000"/>
+          <w:shd w:val="clear" w:color="auto" w:fill="FFFFFF"/>
+          <w:lang w:val="en-US"/>
+        </w:rPr>
         <w:t xml:space="preserve"> The online repository contains data for all participants with exclusion criteria and a list of excluded participants coded in the analysis script for the sake of replicability of our analyses.</w:t>
       </w:r>
     </w:p>
@@ -210,7 +254,7 @@
     </w:p>
     <w:p>
       <w:pPr>
-        <w:pStyle w:val="berschrift2"/>
+        <w:pStyle w:val="Heading2"/>
         <w:rPr>
           <w:lang w:val="en-US"/>
         </w:rPr>
@@ -293,21 +337,7 @@
         <w:rPr>
           <w:lang w:val="en-US"/>
         </w:rPr>
-        <w:t xml:space="preserve">) and twenty </w:t>
-      </w:r>
-      <w:proofErr w:type="spellStart"/>
-      <w:r>
-        <w:rPr>
-          <w:lang w:val="en-US"/>
-        </w:rPr>
-        <w:t>polysemic</w:t>
-      </w:r>
-      <w:proofErr w:type="spellEnd"/>
-      <w:r>
-        <w:rPr>
-          <w:lang w:val="en-US"/>
-        </w:rPr>
-        <w:t xml:space="preserve"> words expressing different meanings. Out of these twenty polysemic, fifteen words had two primary meanings (</w:t>
+        <w:t>) and twenty polysemic words expressing different meanings. Out of these twenty polysemic, fifteen words had two primary meanings (</w:t>
       </w:r>
       <w:r>
         <w:rPr>
@@ -348,17 +378,8 @@
           <w:b/>
           <w:lang w:val="en-US"/>
         </w:rPr>
-        <w:t xml:space="preserve">Table </w:t>
-      </w:r>
-      <w:proofErr w:type="gramStart"/>
-      <w:r>
-        <w:rPr>
-          <w:b/>
-          <w:lang w:val="en-US"/>
-        </w:rPr>
-        <w:t>1</w:t>
-      </w:r>
-      <w:proofErr w:type="gramEnd"/>
+        <w:t>Table 1</w:t>
+      </w:r>
       <w:r>
         <w:rPr>
           <w:b/>
@@ -475,12 +496,12 @@
     </w:p>
     <w:p>
       <w:pPr>
-        <w:pStyle w:val="Beschriftung"/>
+        <w:pStyle w:val="Caption"/>
         <w:rPr>
           <w:lang w:val="en-US"/>
         </w:rPr>
       </w:pPr>
-      <w:bookmarkStart w:id="0" w:name="_Ref71196234"/>
+      <w:bookmarkStart w:id="2" w:name="_Ref71196234"/>
       <w:r>
         <w:rPr>
           <w:lang w:val="en-US"/>
@@ -509,7 +530,7 @@
       <w:r>
         <w:fldChar w:fldCharType="end"/>
       </w:r>
-      <w:bookmarkEnd w:id="0"/>
+      <w:bookmarkEnd w:id="2"/>
       <w:r>
         <w:rPr>
           <w:lang w:val="en-US"/>
@@ -526,32 +547,121 @@
         <w:rPr>
           <w:lang w:val="en-US"/>
         </w:rPr>
-        <w:t>(s), and translation to English (in blue).</w:t>
+        <w:t xml:space="preserve">(s), and translation to English (in </w:t>
+      </w:r>
+      <w:r>
+        <w:rPr>
+          <w:color w:val="5B9BD5" w:themeColor="accent1"/>
+          <w:lang w:val="en-US"/>
+        </w:rPr>
+        <w:t>blue</w:t>
+      </w:r>
+      <w:r>
+        <w:rPr>
+          <w:lang w:val="en-US"/>
+        </w:rPr>
+        <w:t>).</w:t>
+      </w:r>
+      <w:r>
+        <w:rPr>
+          <w:lang w:val="en-US"/>
+        </w:rPr>
+        <w:t xml:space="preserve"> </w:t>
+      </w:r>
+      <w:r>
+        <w:rPr>
+          <w:b w:val="0"/>
+          <w:bCs/>
+          <w:iCs w:val="0"/>
+          <w:lang w:val="en-US"/>
+        </w:rPr>
+        <w:t>Word frequencies are reported on a scale from 1 (rare) to 6</w:t>
+      </w:r>
+      <w:r>
+        <w:rPr>
+          <w:b w:val="0"/>
+          <w:bCs/>
+          <w:lang w:val="en-US"/>
+        </w:rPr>
+        <w:t xml:space="preserve"> (frequent) </w:t>
+      </w:r>
+      <w:r>
+        <w:rPr>
+          <w:b w:val="0"/>
+          <w:bCs/>
+          <w:lang w:val="en-US"/>
+        </w:rPr>
+        <w:fldChar w:fldCharType="begin" w:fldLock="1"/>
+      </w:r>
+      <w:r>
+        <w:rPr>
+          <w:b w:val="0"/>
+          <w:bCs/>
+          <w:lang w:val="en-US"/>
+        </w:rPr>
+        <w:instrText>ADDIN CSL_CITATION {"citationItems":[{"id":"ITEM-1","itemData":{"id":"ITEM-1","issued":{"date-parts":[["2023"]]},"publisher":"Berlin-Brandenburgischen Akademie der Wissenschaften","title":"DWDS – Digitales Wörterbuch der deutschen Sprache. Das Wortauskunftssystem zur deutschen Sprache in Geschichte und Gegenwart.","type":"book"},"uris":["http://www.mendeley.com/documents/?uuid=13d1f7e0-cfd9-4196-ad65-67dad2de9908"]}],"mendeley":{"formattedCitation":"(&lt;i&gt;DWDS – Digitales Wörterbuch Der Deutschen Sprache. Das Wortauskunftssystem Zur Deutschen Sprache in Geschichte Und Gegenwart.&lt;/i&gt;, 2023)","manualFormatting":"(DWDS, 2023)","plainTextFormattedCitation":"(DWDS – Digitales Wörterbuch Der Deutschen Sprache. Das Wortauskunftssystem Zur Deutschen Sprache in Geschichte Und Gegenwart., 2023)"},"properties":{"noteIndex":0},"schema":"https://github.com/citation-style-language/schema/raw/master/csl-citation.json"}</w:instrText>
+      </w:r>
+      <w:r>
+        <w:rPr>
+          <w:b w:val="0"/>
+          <w:bCs/>
+          <w:lang w:val="en-US"/>
+        </w:rPr>
+        <w:fldChar w:fldCharType="separate"/>
+      </w:r>
+      <w:r>
+        <w:rPr>
+          <w:b w:val="0"/>
+          <w:bCs/>
+          <w:noProof/>
+          <w:lang w:val="en-US"/>
+        </w:rPr>
+        <w:t>(</w:t>
+      </w:r>
+      <w:r>
+        <w:rPr>
+          <w:b w:val="0"/>
+          <w:bCs/>
+          <w:i/>
+          <w:noProof/>
+          <w:lang w:val="en-US"/>
+        </w:rPr>
+        <w:t>DWDS</w:t>
+      </w:r>
+      <w:r>
+        <w:rPr>
+          <w:b w:val="0"/>
+          <w:bCs/>
+          <w:noProof/>
+          <w:lang w:val="en-US"/>
+        </w:rPr>
+        <w:t>, 2023)</w:t>
+      </w:r>
+      <w:r>
+        <w:rPr>
+          <w:b w:val="0"/>
+          <w:bCs/>
+          <w:lang w:val="en-US"/>
+        </w:rPr>
+        <w:fldChar w:fldCharType="end"/>
       </w:r>
     </w:p>
     <w:tbl>
       <w:tblPr>
-        <w:tblStyle w:val="Tabellenraster"/>
-        <w:tblW w:w="0" w:type="auto"/>
-        <w:tblLayout w:type="fixed"/>
+        <w:tblStyle w:val="TableGrid"/>
+        <w:tblW w:w="5000" w:type="pct"/>
         <w:tblLook w:val="04A0" w:firstRow="1" w:lastRow="0" w:firstColumn="1" w:lastColumn="0" w:noHBand="0" w:noVBand="1"/>
       </w:tblPr>
       <w:tblGrid>
-        <w:gridCol w:w="1165"/>
-        <w:gridCol w:w="1620"/>
-        <w:gridCol w:w="630"/>
-        <w:gridCol w:w="324"/>
-        <w:gridCol w:w="936"/>
-        <w:gridCol w:w="180"/>
-        <w:gridCol w:w="540"/>
-        <w:gridCol w:w="1206"/>
-        <w:gridCol w:w="1404"/>
-        <w:gridCol w:w="1057"/>
+        <w:gridCol w:w="1297"/>
+        <w:gridCol w:w="4098"/>
+        <w:gridCol w:w="1887"/>
+        <w:gridCol w:w="2006"/>
       </w:tblGrid>
       <w:tr>
         <w:tc>
           <w:tcPr>
-            <w:tcW w:w="1165" w:type="dxa"/>
+            <w:tcW w:w="698" w:type="pct"/>
             <w:shd w:val="clear" w:color="auto" w:fill="E7E6E6" w:themeFill="background2"/>
           </w:tcPr>
           <w:p>
@@ -588,8 +698,8 @@
         </w:tc>
         <w:tc>
           <w:tcPr>
-            <w:tcW w:w="7897" w:type="dxa"/>
-            <w:gridSpan w:val="9"/>
+            <w:tcW w:w="3222" w:type="pct"/>
+            <w:gridSpan w:val="2"/>
             <w:shd w:val="clear" w:color="auto" w:fill="E7E6E6" w:themeFill="background2"/>
           </w:tcPr>
           <w:p>
@@ -633,11 +743,38 @@
             </w:r>
           </w:p>
         </w:tc>
+        <w:tc>
+          <w:tcPr>
+            <w:tcW w:w="1081" w:type="pct"/>
+            <w:shd w:val="clear" w:color="auto" w:fill="E7E6E6" w:themeFill="background2"/>
+          </w:tcPr>
+          <w:p>
+            <w:pPr>
+              <w:jc w:val="center"/>
+              <w:textAlignment w:val="baseline"/>
+              <w:rPr>
+                <w:rFonts w:ascii="Calibri" w:eastAsia="Times New Roman" w:hAnsi="Calibri" w:cs="Calibri"/>
+                <w:b/>
+                <w:bCs/>
+                <w:lang w:val="en-US" w:eastAsia="en-US"/>
+              </w:rPr>
+            </w:pPr>
+            <w:r>
+              <w:rPr>
+                <w:rFonts w:ascii="Calibri" w:eastAsia="Times New Roman" w:hAnsi="Calibri" w:cs="Calibri"/>
+                <w:b/>
+                <w:bCs/>
+                <w:lang w:val="en-US" w:eastAsia="en-US"/>
+              </w:rPr>
+              <w:t>Word frequency</w:t>
+            </w:r>
+          </w:p>
+        </w:tc>
       </w:tr>
       <w:tr>
         <w:tc>
           <w:tcPr>
-            <w:tcW w:w="1165" w:type="dxa"/>
+            <w:tcW w:w="698" w:type="pct"/>
             <w:vAlign w:val="center"/>
           </w:tcPr>
           <w:p>
@@ -660,8 +797,7 @@
         </w:tc>
         <w:tc>
           <w:tcPr>
-            <w:tcW w:w="3690" w:type="dxa"/>
-            <w:gridSpan w:val="5"/>
+            <w:tcW w:w="2206" w:type="pct"/>
             <w:vAlign w:val="center"/>
           </w:tcPr>
           <w:p>
@@ -684,8 +820,7 @@
         </w:tc>
         <w:tc>
           <w:tcPr>
-            <w:tcW w:w="4207" w:type="dxa"/>
-            <w:gridSpan w:val="4"/>
+            <w:tcW w:w="1016" w:type="pct"/>
             <w:vAlign w:val="center"/>
           </w:tcPr>
           <w:p>
@@ -703,6 +838,31 @@
                 <w:lang w:val="en-US" w:eastAsia="en-US"/>
               </w:rPr>
               <w:t>Letter</w:t>
+            </w:r>
+          </w:p>
+        </w:tc>
+        <w:tc>
+          <w:tcPr>
+            <w:tcW w:w="1081" w:type="pct"/>
+            <w:vAlign w:val="center"/>
+          </w:tcPr>
+          <w:p>
+            <w:pPr>
+              <w:jc w:val="center"/>
+              <w:textAlignment w:val="baseline"/>
+              <w:rPr>
+                <w:rFonts w:ascii="Calibri" w:eastAsia="Times New Roman" w:hAnsi="Calibri" w:cs="Calibri"/>
+                <w:color w:val="0070C0"/>
+                <w:lang w:val="en-US" w:eastAsia="en-US"/>
+              </w:rPr>
+            </w:pPr>
+            <w:r>
+              <w:rPr>
+                <w:rFonts w:ascii="Calibri" w:eastAsia="Times New Roman" w:hAnsi="Calibri" w:cs="Calibri"/>
+                <w:color w:val="0070C0"/>
+                <w:lang w:val="en-US" w:eastAsia="en-US"/>
+              </w:rPr>
+              <w:t>4</w:t>
             </w:r>
           </w:p>
         </w:tc>
@@ -710,7 +870,7 @@
       <w:tr>
         <w:tc>
           <w:tcPr>
-            <w:tcW w:w="1165" w:type="dxa"/>
+            <w:tcW w:w="698" w:type="pct"/>
             <w:vAlign w:val="center"/>
           </w:tcPr>
           <w:p>
@@ -733,8 +893,7 @@
         </w:tc>
         <w:tc>
           <w:tcPr>
-            <w:tcW w:w="3690" w:type="dxa"/>
-            <w:gridSpan w:val="5"/>
+            <w:tcW w:w="2206" w:type="pct"/>
             <w:vAlign w:val="center"/>
           </w:tcPr>
           <w:p>
@@ -757,8 +916,7 @@
         </w:tc>
         <w:tc>
           <w:tcPr>
-            <w:tcW w:w="4207" w:type="dxa"/>
-            <w:gridSpan w:val="4"/>
+            <w:tcW w:w="1016" w:type="pct"/>
             <w:vAlign w:val="center"/>
           </w:tcPr>
           <w:p>
@@ -784,6 +942,31 @@
                 <w:lang w:val="en-GB" w:eastAsia="en-US"/>
               </w:rPr>
               <w:t>oem</w:t>
+            </w:r>
+          </w:p>
+        </w:tc>
+        <w:tc>
+          <w:tcPr>
+            <w:tcW w:w="1081" w:type="pct"/>
+            <w:vAlign w:val="center"/>
+          </w:tcPr>
+          <w:p>
+            <w:pPr>
+              <w:jc w:val="center"/>
+              <w:textAlignment w:val="baseline"/>
+              <w:rPr>
+                <w:rFonts w:ascii="Calibri" w:eastAsia="Times New Roman" w:hAnsi="Calibri" w:cs="Calibri"/>
+                <w:color w:val="0070C0"/>
+                <w:lang w:val="en-GB" w:eastAsia="en-US"/>
+              </w:rPr>
+            </w:pPr>
+            <w:r>
+              <w:rPr>
+                <w:rFonts w:ascii="Calibri" w:eastAsia="Times New Roman" w:hAnsi="Calibri" w:cs="Calibri"/>
+                <w:color w:val="0070C0"/>
+                <w:lang w:val="en-GB" w:eastAsia="en-US"/>
+              </w:rPr>
+              <w:t>3</w:t>
             </w:r>
           </w:p>
         </w:tc>
@@ -791,7 +974,7 @@
       <w:tr>
         <w:tc>
           <w:tcPr>
-            <w:tcW w:w="1165" w:type="dxa"/>
+            <w:tcW w:w="698" w:type="pct"/>
             <w:vAlign w:val="center"/>
           </w:tcPr>
           <w:p>
@@ -814,8 +997,7 @@
         </w:tc>
         <w:tc>
           <w:tcPr>
-            <w:tcW w:w="3690" w:type="dxa"/>
-            <w:gridSpan w:val="5"/>
+            <w:tcW w:w="2206" w:type="pct"/>
           </w:tcPr>
           <w:p>
             <w:pPr>
@@ -837,8 +1019,7 @@
         </w:tc>
         <w:tc>
           <w:tcPr>
-            <w:tcW w:w="4207" w:type="dxa"/>
-            <w:gridSpan w:val="4"/>
+            <w:tcW w:w="1016" w:type="pct"/>
           </w:tcPr>
           <w:p>
             <w:pPr>
@@ -863,6 +1044,31 @@
                 <w:lang w:val="en-GB" w:eastAsia="en-US"/>
               </w:rPr>
               <w:t>amp</w:t>
+            </w:r>
+          </w:p>
+        </w:tc>
+        <w:tc>
+          <w:tcPr>
+            <w:tcW w:w="1081" w:type="pct"/>
+            <w:vAlign w:val="center"/>
+          </w:tcPr>
+          <w:p>
+            <w:pPr>
+              <w:jc w:val="center"/>
+              <w:textAlignment w:val="baseline"/>
+              <w:rPr>
+                <w:rFonts w:ascii="Calibri" w:eastAsia="Times New Roman" w:hAnsi="Calibri" w:cs="Calibri"/>
+                <w:color w:val="0070C0"/>
+                <w:lang w:val="en-GB" w:eastAsia="en-US"/>
+              </w:rPr>
+            </w:pPr>
+            <w:r>
+              <w:rPr>
+                <w:rFonts w:ascii="Calibri" w:eastAsia="Times New Roman" w:hAnsi="Calibri" w:cs="Calibri"/>
+                <w:color w:val="0070C0"/>
+                <w:lang w:val="en-GB" w:eastAsia="en-US"/>
+              </w:rPr>
+              <w:t>3</w:t>
             </w:r>
           </w:p>
         </w:tc>
@@ -870,7 +1076,7 @@
       <w:tr>
         <w:tc>
           <w:tcPr>
-            <w:tcW w:w="1165" w:type="dxa"/>
+            <w:tcW w:w="698" w:type="pct"/>
             <w:vAlign w:val="center"/>
           </w:tcPr>
           <w:p>
@@ -893,8 +1099,7 @@
         </w:tc>
         <w:tc>
           <w:tcPr>
-            <w:tcW w:w="3690" w:type="dxa"/>
-            <w:gridSpan w:val="5"/>
+            <w:tcW w:w="2206" w:type="pct"/>
           </w:tcPr>
           <w:p>
             <w:pPr>
@@ -916,8 +1121,7 @@
         </w:tc>
         <w:tc>
           <w:tcPr>
-            <w:tcW w:w="4207" w:type="dxa"/>
-            <w:gridSpan w:val="4"/>
+            <w:tcW w:w="1016" w:type="pct"/>
           </w:tcPr>
           <w:p>
             <w:pPr>
@@ -942,6 +1146,31 @@
                 <w:lang w:val="en-GB" w:eastAsia="en-US"/>
               </w:rPr>
               <w:t>rson</w:t>
+            </w:r>
+          </w:p>
+        </w:tc>
+        <w:tc>
+          <w:tcPr>
+            <w:tcW w:w="1081" w:type="pct"/>
+            <w:vAlign w:val="center"/>
+          </w:tcPr>
+          <w:p>
+            <w:pPr>
+              <w:jc w:val="center"/>
+              <w:textAlignment w:val="baseline"/>
+              <w:rPr>
+                <w:rFonts w:ascii="Calibri" w:eastAsia="Times New Roman" w:hAnsi="Calibri" w:cs="Calibri"/>
+                <w:color w:val="0070C0"/>
+                <w:lang w:val="en-GB" w:eastAsia="en-US"/>
+              </w:rPr>
+            </w:pPr>
+            <w:r>
+              <w:rPr>
+                <w:rFonts w:ascii="Calibri" w:eastAsia="Times New Roman" w:hAnsi="Calibri" w:cs="Calibri"/>
+                <w:color w:val="0070C0"/>
+                <w:lang w:val="en-GB" w:eastAsia="en-US"/>
+              </w:rPr>
+              <w:t>5</w:t>
             </w:r>
           </w:p>
         </w:tc>
@@ -949,7 +1178,7 @@
       <w:tr>
         <w:tc>
           <w:tcPr>
-            <w:tcW w:w="1165" w:type="dxa"/>
+            <w:tcW w:w="698" w:type="pct"/>
             <w:vAlign w:val="center"/>
           </w:tcPr>
           <w:p>
@@ -972,8 +1201,7 @@
         </w:tc>
         <w:tc>
           <w:tcPr>
-            <w:tcW w:w="3690" w:type="dxa"/>
-            <w:gridSpan w:val="5"/>
+            <w:tcW w:w="2206" w:type="pct"/>
           </w:tcPr>
           <w:p>
             <w:pPr>
@@ -998,8 +1226,7 @@
         </w:tc>
         <w:tc>
           <w:tcPr>
-            <w:tcW w:w="4207" w:type="dxa"/>
-            <w:gridSpan w:val="4"/>
+            <w:tcW w:w="1016" w:type="pct"/>
           </w:tcPr>
           <w:p>
             <w:pPr>
@@ -1030,11 +1257,55 @@
             </w:r>
           </w:p>
         </w:tc>
+        <w:tc>
+          <w:tcPr>
+            <w:tcW w:w="1081" w:type="pct"/>
+            <w:vAlign w:val="center"/>
+          </w:tcPr>
+          <w:p>
+            <w:pPr>
+              <w:pBdr>
+                <w:bottom w:val="single" w:sz="6" w:space="1" w:color="auto"/>
+              </w:pBdr>
+              <w:jc w:val="center"/>
+              <w:textAlignment w:val="baseline"/>
+              <w:rPr>
+                <w:rFonts w:ascii="Calibri" w:eastAsia="Times New Roman" w:hAnsi="Calibri" w:cs="Calibri"/>
+                <w:color w:val="0070C0"/>
+                <w:lang w:val="en-GB" w:eastAsia="en-US"/>
+              </w:rPr>
+            </w:pPr>
+            <w:r>
+              <w:rPr>
+                <w:rFonts w:ascii="Calibri" w:eastAsia="Times New Roman" w:hAnsi="Calibri" w:cs="Calibri"/>
+                <w:color w:val="0070C0"/>
+                <w:lang w:val="en-GB" w:eastAsia="en-US"/>
+              </w:rPr>
+              <w:t>3</w:t>
+            </w:r>
+          </w:p>
+        </w:tc>
       </w:tr>
+    </w:tbl>
+    <w:p/>
+    <w:tbl>
+      <w:tblPr>
+        <w:tblStyle w:val="TableGrid"/>
+        <w:tblW w:w="5000" w:type="pct"/>
+        <w:tblLook w:val="04A0" w:firstRow="1" w:lastRow="0" w:firstColumn="1" w:lastColumn="0" w:noHBand="0" w:noVBand="1"/>
+      </w:tblPr>
+      <w:tblGrid>
+        <w:gridCol w:w="995"/>
+        <w:gridCol w:w="2602"/>
+        <w:gridCol w:w="1066"/>
+        <w:gridCol w:w="2006"/>
+        <w:gridCol w:w="1473"/>
+        <w:gridCol w:w="1146"/>
+      </w:tblGrid>
       <w:tr>
         <w:tc>
           <w:tcPr>
-            <w:tcW w:w="1165" w:type="dxa"/>
+            <w:tcW w:w="535" w:type="pct"/>
             <w:shd w:val="clear" w:color="auto" w:fill="E7E6E6" w:themeFill="background2"/>
           </w:tcPr>
           <w:p>
@@ -1062,8 +1333,8 @@
         </w:tc>
         <w:tc>
           <w:tcPr>
-            <w:tcW w:w="7897" w:type="dxa"/>
-            <w:gridSpan w:val="9"/>
+            <w:tcW w:w="3848" w:type="pct"/>
+            <w:gridSpan w:val="4"/>
             <w:shd w:val="clear" w:color="auto" w:fill="E7E6E6" w:themeFill="background2"/>
           </w:tcPr>
           <w:p>
@@ -1138,11 +1409,40 @@
             </w:r>
           </w:p>
         </w:tc>
+        <w:tc>
+          <w:tcPr>
+            <w:tcW w:w="617" w:type="pct"/>
+            <w:shd w:val="clear" w:color="auto" w:fill="E7E6E6" w:themeFill="background2"/>
+          </w:tcPr>
+          <w:p>
+            <w:pPr>
+              <w:jc w:val="center"/>
+              <w:textAlignment w:val="baseline"/>
+              <w:rPr>
+                <w:rFonts w:ascii="Segoe UI" w:eastAsia="Times New Roman" w:hAnsi="Segoe UI" w:cs="Segoe UI"/>
+                <w:b/>
+                <w:sz w:val="18"/>
+                <w:szCs w:val="18"/>
+                <w:lang w:val="en-US" w:eastAsia="en-US"/>
+              </w:rPr>
+            </w:pPr>
+            <w:r>
+              <w:rPr>
+                <w:rFonts w:ascii="Segoe UI" w:eastAsia="Times New Roman" w:hAnsi="Segoe UI" w:cs="Segoe UI"/>
+                <w:b/>
+                <w:sz w:val="18"/>
+                <w:szCs w:val="18"/>
+                <w:lang w:val="en-US" w:eastAsia="en-US"/>
+              </w:rPr>
+              <w:t>Word frequency</w:t>
+            </w:r>
+          </w:p>
+        </w:tc>
       </w:tr>
       <w:tr>
         <w:tc>
           <w:tcPr>
-            <w:tcW w:w="1165" w:type="dxa"/>
+            <w:tcW w:w="535" w:type="pct"/>
             <w:vAlign w:val="center"/>
             <w:hideMark/>
           </w:tcPr>
@@ -1168,8 +1468,7 @@
         </w:tc>
         <w:tc>
           <w:tcPr>
-            <w:tcW w:w="2250" w:type="dxa"/>
-            <w:gridSpan w:val="2"/>
+            <w:tcW w:w="1401" w:type="pct"/>
             <w:hideMark/>
           </w:tcPr>
           <w:p>
@@ -1194,8 +1493,7 @@
         </w:tc>
         <w:tc>
           <w:tcPr>
-            <w:tcW w:w="1260" w:type="dxa"/>
-            <w:gridSpan w:val="2"/>
+            <w:tcW w:w="574" w:type="pct"/>
           </w:tcPr>
           <w:p>
             <w:pPr>
@@ -1219,8 +1517,7 @@
         </w:tc>
         <w:tc>
           <w:tcPr>
-            <w:tcW w:w="1926" w:type="dxa"/>
-            <w:gridSpan w:val="3"/>
+            <w:tcW w:w="1080" w:type="pct"/>
             <w:hideMark/>
           </w:tcPr>
           <w:p>
@@ -1245,8 +1542,7 @@
         </w:tc>
         <w:tc>
           <w:tcPr>
-            <w:tcW w:w="2461" w:type="dxa"/>
-            <w:gridSpan w:val="2"/>
+            <w:tcW w:w="793" w:type="pct"/>
           </w:tcPr>
           <w:p>
             <w:pPr>
@@ -1265,6 +1561,31 @@
                 <w:lang w:val="en-US" w:eastAsia="en-US"/>
               </w:rPr>
               <w:t>lock</w:t>
+            </w:r>
+          </w:p>
+        </w:tc>
+        <w:tc>
+          <w:tcPr>
+            <w:tcW w:w="617" w:type="pct"/>
+            <w:vAlign w:val="center"/>
+          </w:tcPr>
+          <w:p>
+            <w:pPr>
+              <w:jc w:val="center"/>
+              <w:textAlignment w:val="baseline"/>
+              <w:rPr>
+                <w:rFonts w:ascii="Calibri" w:eastAsia="Times New Roman" w:hAnsi="Calibri" w:cs="Calibri"/>
+                <w:color w:val="0070C0"/>
+                <w:lang w:val="en-US" w:eastAsia="en-US"/>
+              </w:rPr>
+            </w:pPr>
+            <w:r>
+              <w:rPr>
+                <w:rFonts w:ascii="Calibri" w:eastAsia="Times New Roman" w:hAnsi="Calibri" w:cs="Calibri"/>
+                <w:color w:val="0070C0"/>
+                <w:lang w:val="en-US" w:eastAsia="en-US"/>
+              </w:rPr>
+              <w:t>4</w:t>
             </w:r>
           </w:p>
         </w:tc>
@@ -1272,7 +1593,7 @@
       <w:tr>
         <w:tc>
           <w:tcPr>
-            <w:tcW w:w="1165" w:type="dxa"/>
+            <w:tcW w:w="535" w:type="pct"/>
             <w:vAlign w:val="center"/>
             <w:hideMark/>
           </w:tcPr>
@@ -1298,8 +1619,7 @@
         </w:tc>
         <w:tc>
           <w:tcPr>
-            <w:tcW w:w="2250" w:type="dxa"/>
-            <w:gridSpan w:val="2"/>
+            <w:tcW w:w="1401" w:type="pct"/>
             <w:hideMark/>
           </w:tcPr>
           <w:p>
@@ -1324,8 +1644,7 @@
         </w:tc>
         <w:tc>
           <w:tcPr>
-            <w:tcW w:w="1260" w:type="dxa"/>
-            <w:gridSpan w:val="2"/>
+            <w:tcW w:w="574" w:type="pct"/>
           </w:tcPr>
           <w:p>
             <w:pPr>
@@ -1349,8 +1668,7 @@
         </w:tc>
         <w:tc>
           <w:tcPr>
-            <w:tcW w:w="1926" w:type="dxa"/>
-            <w:gridSpan w:val="3"/>
+            <w:tcW w:w="1080" w:type="pct"/>
             <w:hideMark/>
           </w:tcPr>
           <w:p>
@@ -1373,8 +1691,7 @@
         </w:tc>
         <w:tc>
           <w:tcPr>
-            <w:tcW w:w="2461" w:type="dxa"/>
-            <w:gridSpan w:val="2"/>
+            <w:tcW w:w="793" w:type="pct"/>
           </w:tcPr>
           <w:p>
             <w:pPr>
@@ -1391,6 +1708,31 @@
                 <w:lang w:val="en-US" w:eastAsia="en-US"/>
               </w:rPr>
               <w:t>sprout</w:t>
+            </w:r>
+          </w:p>
+        </w:tc>
+        <w:tc>
+          <w:tcPr>
+            <w:tcW w:w="617" w:type="pct"/>
+            <w:vAlign w:val="center"/>
+          </w:tcPr>
+          <w:p>
+            <w:pPr>
+              <w:jc w:val="center"/>
+              <w:textAlignment w:val="baseline"/>
+              <w:rPr>
+                <w:rFonts w:ascii="Calibri" w:eastAsia="Times New Roman" w:hAnsi="Calibri" w:cs="Calibri"/>
+                <w:color w:val="0070C0"/>
+                <w:lang w:val="en-US" w:eastAsia="en-US"/>
+              </w:rPr>
+            </w:pPr>
+            <w:r>
+              <w:rPr>
+                <w:rFonts w:ascii="Calibri" w:eastAsia="Times New Roman" w:hAnsi="Calibri" w:cs="Calibri"/>
+                <w:color w:val="0070C0"/>
+                <w:lang w:val="en-US" w:eastAsia="en-US"/>
+              </w:rPr>
+              <w:t>2</w:t>
             </w:r>
           </w:p>
         </w:tc>
@@ -1398,7 +1740,7 @@
       <w:tr>
         <w:tc>
           <w:tcPr>
-            <w:tcW w:w="1165" w:type="dxa"/>
+            <w:tcW w:w="535" w:type="pct"/>
             <w:vAlign w:val="center"/>
             <w:hideMark/>
           </w:tcPr>
@@ -1424,8 +1766,7 @@
         </w:tc>
         <w:tc>
           <w:tcPr>
-            <w:tcW w:w="2250" w:type="dxa"/>
-            <w:gridSpan w:val="2"/>
+            <w:tcW w:w="1401" w:type="pct"/>
             <w:hideMark/>
           </w:tcPr>
           <w:p>
@@ -1450,8 +1791,7 @@
         </w:tc>
         <w:tc>
           <w:tcPr>
-            <w:tcW w:w="1260" w:type="dxa"/>
-            <w:gridSpan w:val="2"/>
+            <w:tcW w:w="574" w:type="pct"/>
           </w:tcPr>
           <w:p>
             <w:pPr>
@@ -1475,8 +1815,7 @@
         </w:tc>
         <w:tc>
           <w:tcPr>
-            <w:tcW w:w="1926" w:type="dxa"/>
-            <w:gridSpan w:val="3"/>
+            <w:tcW w:w="1080" w:type="pct"/>
             <w:hideMark/>
           </w:tcPr>
           <w:p>
@@ -1501,8 +1840,7 @@
         </w:tc>
         <w:tc>
           <w:tcPr>
-            <w:tcW w:w="2461" w:type="dxa"/>
-            <w:gridSpan w:val="2"/>
+            <w:tcW w:w="793" w:type="pct"/>
           </w:tcPr>
           <w:p>
             <w:pPr>
@@ -1521,6 +1859,31 @@
                 <w:lang w:val="en-US" w:eastAsia="en-US"/>
               </w:rPr>
               <w:t>pine</w:t>
+            </w:r>
+          </w:p>
+        </w:tc>
+        <w:tc>
+          <w:tcPr>
+            <w:tcW w:w="617" w:type="pct"/>
+            <w:vAlign w:val="center"/>
+          </w:tcPr>
+          <w:p>
+            <w:pPr>
+              <w:jc w:val="center"/>
+              <w:textAlignment w:val="baseline"/>
+              <w:rPr>
+                <w:rFonts w:ascii="Calibri" w:eastAsia="Times New Roman" w:hAnsi="Calibri" w:cs="Calibri"/>
+                <w:color w:val="0070C0"/>
+                <w:lang w:val="en-US" w:eastAsia="en-US"/>
+              </w:rPr>
+            </w:pPr>
+            <w:r>
+              <w:rPr>
+                <w:rFonts w:ascii="Calibri" w:eastAsia="Times New Roman" w:hAnsi="Calibri" w:cs="Calibri"/>
+                <w:color w:val="0070C0"/>
+                <w:lang w:val="en-US" w:eastAsia="en-US"/>
+              </w:rPr>
+              <w:t>3</w:t>
             </w:r>
           </w:p>
         </w:tc>
@@ -1528,7 +1891,7 @@
       <w:tr>
         <w:tc>
           <w:tcPr>
-            <w:tcW w:w="1165" w:type="dxa"/>
+            <w:tcW w:w="535" w:type="pct"/>
             <w:vAlign w:val="center"/>
             <w:hideMark/>
           </w:tcPr>
@@ -1554,8 +1917,7 @@
         </w:tc>
         <w:tc>
           <w:tcPr>
-            <w:tcW w:w="2250" w:type="dxa"/>
-            <w:gridSpan w:val="2"/>
+            <w:tcW w:w="1401" w:type="pct"/>
             <w:hideMark/>
           </w:tcPr>
           <w:p>
@@ -1580,8 +1942,7 @@
         </w:tc>
         <w:tc>
           <w:tcPr>
-            <w:tcW w:w="1260" w:type="dxa"/>
-            <w:gridSpan w:val="2"/>
+            <w:tcW w:w="574" w:type="pct"/>
           </w:tcPr>
           <w:p>
             <w:pPr>
@@ -1605,8 +1966,7 @@
         </w:tc>
         <w:tc>
           <w:tcPr>
-            <w:tcW w:w="1926" w:type="dxa"/>
-            <w:gridSpan w:val="3"/>
+            <w:tcW w:w="1080" w:type="pct"/>
             <w:hideMark/>
           </w:tcPr>
           <w:p>
@@ -1631,8 +1991,7 @@
         </w:tc>
         <w:tc>
           <w:tcPr>
-            <w:tcW w:w="2461" w:type="dxa"/>
-            <w:gridSpan w:val="2"/>
+            <w:tcW w:w="793" w:type="pct"/>
           </w:tcPr>
           <w:p>
             <w:pPr>
@@ -1651,6 +2010,31 @@
                 <w:lang w:val="en-US" w:eastAsia="en-US"/>
               </w:rPr>
               <w:t>paragraph</w:t>
+            </w:r>
+          </w:p>
+        </w:tc>
+        <w:tc>
+          <w:tcPr>
+            <w:tcW w:w="617" w:type="pct"/>
+            <w:vAlign w:val="center"/>
+          </w:tcPr>
+          <w:p>
+            <w:pPr>
+              <w:jc w:val="center"/>
+              <w:textAlignment w:val="baseline"/>
+              <w:rPr>
+                <w:rFonts w:ascii="Calibri" w:eastAsia="Times New Roman" w:hAnsi="Calibri" w:cs="Calibri"/>
+                <w:color w:val="0070C0"/>
+                <w:lang w:val="en-US" w:eastAsia="en-US"/>
+              </w:rPr>
+            </w:pPr>
+            <w:r>
+              <w:rPr>
+                <w:rFonts w:ascii="Calibri" w:eastAsia="Times New Roman" w:hAnsi="Calibri" w:cs="Calibri"/>
+                <w:color w:val="0070C0"/>
+                <w:lang w:val="en-US" w:eastAsia="en-US"/>
+              </w:rPr>
+              <w:t>3</w:t>
             </w:r>
           </w:p>
         </w:tc>
@@ -1658,7 +2042,7 @@
       <w:tr>
         <w:tc>
           <w:tcPr>
-            <w:tcW w:w="1165" w:type="dxa"/>
+            <w:tcW w:w="535" w:type="pct"/>
             <w:vAlign w:val="center"/>
             <w:hideMark/>
           </w:tcPr>
@@ -1678,14 +2062,14 @@
                 <w:rFonts w:ascii="Calibri" w:eastAsia="Times New Roman" w:hAnsi="Calibri" w:cs="Calibri"/>
                 <w:lang w:eastAsia="en-US"/>
               </w:rPr>
+              <w:lastRenderedPageBreak/>
               <w:t>Gericht</w:t>
             </w:r>
           </w:p>
         </w:tc>
         <w:tc>
           <w:tcPr>
-            <w:tcW w:w="2250" w:type="dxa"/>
-            <w:gridSpan w:val="2"/>
+            <w:tcW w:w="1401" w:type="pct"/>
             <w:hideMark/>
           </w:tcPr>
           <w:p>
@@ -1717,8 +2101,7 @@
         </w:tc>
         <w:tc>
           <w:tcPr>
-            <w:tcW w:w="1260" w:type="dxa"/>
-            <w:gridSpan w:val="2"/>
+            <w:tcW w:w="574" w:type="pct"/>
           </w:tcPr>
           <w:p>
             <w:pPr>
@@ -1742,8 +2125,7 @@
         </w:tc>
         <w:tc>
           <w:tcPr>
-            <w:tcW w:w="1926" w:type="dxa"/>
-            <w:gridSpan w:val="3"/>
+            <w:tcW w:w="1080" w:type="pct"/>
             <w:hideMark/>
           </w:tcPr>
           <w:p>
@@ -1775,8 +2157,7 @@
         </w:tc>
         <w:tc>
           <w:tcPr>
-            <w:tcW w:w="2461" w:type="dxa"/>
-            <w:gridSpan w:val="2"/>
+            <w:tcW w:w="793" w:type="pct"/>
           </w:tcPr>
           <w:p>
             <w:pPr>
@@ -1800,11 +2181,36 @@
             </w:r>
           </w:p>
         </w:tc>
+        <w:tc>
+          <w:tcPr>
+            <w:tcW w:w="617" w:type="pct"/>
+            <w:vAlign w:val="center"/>
+          </w:tcPr>
+          <w:p>
+            <w:pPr>
+              <w:jc w:val="center"/>
+              <w:textAlignment w:val="baseline"/>
+              <w:rPr>
+                <w:rFonts w:ascii="Calibri" w:eastAsia="Times New Roman" w:hAnsi="Calibri" w:cs="Calibri"/>
+                <w:color w:val="0070C0"/>
+                <w:lang w:val="en-GB" w:eastAsia="en-US"/>
+              </w:rPr>
+            </w:pPr>
+            <w:r>
+              <w:rPr>
+                <w:rFonts w:ascii="Calibri" w:eastAsia="Times New Roman" w:hAnsi="Calibri" w:cs="Calibri"/>
+                <w:color w:val="0070C0"/>
+                <w:lang w:val="en-GB" w:eastAsia="en-US"/>
+              </w:rPr>
+              <w:t>4</w:t>
+            </w:r>
+          </w:p>
+        </w:tc>
       </w:tr>
       <w:tr>
         <w:tc>
           <w:tcPr>
-            <w:tcW w:w="1165" w:type="dxa"/>
+            <w:tcW w:w="535" w:type="pct"/>
             <w:vAlign w:val="center"/>
             <w:hideMark/>
           </w:tcPr>
@@ -1830,8 +2236,7 @@
         </w:tc>
         <w:tc>
           <w:tcPr>
-            <w:tcW w:w="2250" w:type="dxa"/>
-            <w:gridSpan w:val="2"/>
+            <w:tcW w:w="1401" w:type="pct"/>
             <w:hideMark/>
           </w:tcPr>
           <w:p>
@@ -1856,8 +2261,7 @@
         </w:tc>
         <w:tc>
           <w:tcPr>
-            <w:tcW w:w="1260" w:type="dxa"/>
-            <w:gridSpan w:val="2"/>
+            <w:tcW w:w="574" w:type="pct"/>
           </w:tcPr>
           <w:p>
             <w:pPr>
@@ -1881,8 +2285,7 @@
         </w:tc>
         <w:tc>
           <w:tcPr>
-            <w:tcW w:w="1926" w:type="dxa"/>
-            <w:gridSpan w:val="3"/>
+            <w:tcW w:w="1080" w:type="pct"/>
             <w:hideMark/>
           </w:tcPr>
           <w:p>
@@ -1907,8 +2310,7 @@
         </w:tc>
         <w:tc>
           <w:tcPr>
-            <w:tcW w:w="2461" w:type="dxa"/>
-            <w:gridSpan w:val="2"/>
+            <w:tcW w:w="793" w:type="pct"/>
           </w:tcPr>
           <w:p>
             <w:pPr>
@@ -1927,6 +2329,31 @@
                 <w:lang w:val="en-GB" w:eastAsia="en-US"/>
               </w:rPr>
               <w:t>guesthouse</w:t>
+            </w:r>
+          </w:p>
+        </w:tc>
+        <w:tc>
+          <w:tcPr>
+            <w:tcW w:w="617" w:type="pct"/>
+            <w:vAlign w:val="center"/>
+          </w:tcPr>
+          <w:p>
+            <w:pPr>
+              <w:jc w:val="center"/>
+              <w:textAlignment w:val="baseline"/>
+              <w:rPr>
+                <w:rFonts w:ascii="Calibri" w:eastAsia="Times New Roman" w:hAnsi="Calibri" w:cs="Calibri"/>
+                <w:color w:val="0070C0"/>
+                <w:lang w:val="en-GB" w:eastAsia="en-US"/>
+              </w:rPr>
+            </w:pPr>
+            <w:r>
+              <w:rPr>
+                <w:rFonts w:ascii="Calibri" w:eastAsia="Times New Roman" w:hAnsi="Calibri" w:cs="Calibri"/>
+                <w:color w:val="0070C0"/>
+                <w:lang w:val="en-GB" w:eastAsia="en-US"/>
+              </w:rPr>
+              <w:t>3</w:t>
             </w:r>
           </w:p>
         </w:tc>
@@ -1934,7 +2361,7 @@
       <w:tr>
         <w:tc>
           <w:tcPr>
-            <w:tcW w:w="1165" w:type="dxa"/>
+            <w:tcW w:w="535" w:type="pct"/>
             <w:vAlign w:val="center"/>
             <w:hideMark/>
           </w:tcPr>
@@ -1960,8 +2387,7 @@
         </w:tc>
         <w:tc>
           <w:tcPr>
-            <w:tcW w:w="2250" w:type="dxa"/>
-            <w:gridSpan w:val="2"/>
+            <w:tcW w:w="1401" w:type="pct"/>
             <w:hideMark/>
           </w:tcPr>
           <w:p>
@@ -1993,8 +2419,7 @@
         </w:tc>
         <w:tc>
           <w:tcPr>
-            <w:tcW w:w="1260" w:type="dxa"/>
-            <w:gridSpan w:val="2"/>
+            <w:tcW w:w="574" w:type="pct"/>
           </w:tcPr>
           <w:p>
             <w:pPr>
@@ -2018,8 +2443,7 @@
         </w:tc>
         <w:tc>
           <w:tcPr>
-            <w:tcW w:w="1926" w:type="dxa"/>
-            <w:gridSpan w:val="3"/>
+            <w:tcW w:w="1080" w:type="pct"/>
             <w:hideMark/>
           </w:tcPr>
           <w:p>
@@ -2044,8 +2468,7 @@
         </w:tc>
         <w:tc>
           <w:tcPr>
-            <w:tcW w:w="2461" w:type="dxa"/>
-            <w:gridSpan w:val="2"/>
+            <w:tcW w:w="793" w:type="pct"/>
           </w:tcPr>
           <w:p>
             <w:pPr>
@@ -2064,6 +2487,31 @@
                 <w:lang w:eastAsia="en-US"/>
               </w:rPr>
               <w:t>bowl</w:t>
+            </w:r>
+          </w:p>
+        </w:tc>
+        <w:tc>
+          <w:tcPr>
+            <w:tcW w:w="617" w:type="pct"/>
+            <w:vAlign w:val="center"/>
+          </w:tcPr>
+          <w:p>
+            <w:pPr>
+              <w:jc w:val="center"/>
+              <w:textAlignment w:val="baseline"/>
+              <w:rPr>
+                <w:rFonts w:ascii="Calibri" w:eastAsia="Times New Roman" w:hAnsi="Calibri" w:cs="Calibri"/>
+                <w:color w:val="0070C0"/>
+                <w:lang w:eastAsia="en-US"/>
+              </w:rPr>
+            </w:pPr>
+            <w:r>
+              <w:rPr>
+                <w:rFonts w:ascii="Calibri" w:eastAsia="Times New Roman" w:hAnsi="Calibri" w:cs="Calibri"/>
+                <w:color w:val="0070C0"/>
+                <w:lang w:eastAsia="en-US"/>
+              </w:rPr>
+              <w:t>3</w:t>
             </w:r>
           </w:p>
         </w:tc>
@@ -2071,7 +2519,7 @@
       <w:tr>
         <w:tc>
           <w:tcPr>
-            <w:tcW w:w="1165" w:type="dxa"/>
+            <w:tcW w:w="535" w:type="pct"/>
             <w:vAlign w:val="center"/>
             <w:hideMark/>
           </w:tcPr>
@@ -2097,8 +2545,7 @@
         </w:tc>
         <w:tc>
           <w:tcPr>
-            <w:tcW w:w="2250" w:type="dxa"/>
-            <w:gridSpan w:val="2"/>
+            <w:tcW w:w="1401" w:type="pct"/>
             <w:hideMark/>
           </w:tcPr>
           <w:p>
@@ -2123,8 +2570,7 @@
         </w:tc>
         <w:tc>
           <w:tcPr>
-            <w:tcW w:w="1260" w:type="dxa"/>
-            <w:gridSpan w:val="2"/>
+            <w:tcW w:w="574" w:type="pct"/>
           </w:tcPr>
           <w:p>
             <w:pPr>
@@ -2148,8 +2594,7 @@
         </w:tc>
         <w:tc>
           <w:tcPr>
-            <w:tcW w:w="1926" w:type="dxa"/>
-            <w:gridSpan w:val="3"/>
+            <w:tcW w:w="1080" w:type="pct"/>
             <w:hideMark/>
           </w:tcPr>
           <w:p>
@@ -2174,8 +2619,7 @@
         </w:tc>
         <w:tc>
           <w:tcPr>
-            <w:tcW w:w="2461" w:type="dxa"/>
-            <w:gridSpan w:val="2"/>
+            <w:tcW w:w="793" w:type="pct"/>
           </w:tcPr>
           <w:p>
             <w:pPr>
@@ -2194,6 +2638,31 @@
                 <w:lang w:val="en-GB" w:eastAsia="en-US"/>
               </w:rPr>
               <w:t>lentil</w:t>
+            </w:r>
+          </w:p>
+        </w:tc>
+        <w:tc>
+          <w:tcPr>
+            <w:tcW w:w="617" w:type="pct"/>
+            <w:vAlign w:val="center"/>
+          </w:tcPr>
+          <w:p>
+            <w:pPr>
+              <w:jc w:val="center"/>
+              <w:textAlignment w:val="baseline"/>
+              <w:rPr>
+                <w:rFonts w:ascii="Calibri" w:eastAsia="Times New Roman" w:hAnsi="Calibri" w:cs="Calibri"/>
+                <w:color w:val="0070C0"/>
+                <w:lang w:val="en-GB" w:eastAsia="en-US"/>
+              </w:rPr>
+            </w:pPr>
+            <w:r>
+              <w:rPr>
+                <w:rFonts w:ascii="Calibri" w:eastAsia="Times New Roman" w:hAnsi="Calibri" w:cs="Calibri"/>
+                <w:color w:val="0070C0"/>
+                <w:lang w:val="en-GB" w:eastAsia="en-US"/>
+              </w:rPr>
+              <w:t>3</w:t>
             </w:r>
           </w:p>
         </w:tc>
@@ -2201,7 +2670,7 @@
       <w:tr>
         <w:tc>
           <w:tcPr>
-            <w:tcW w:w="1165" w:type="dxa"/>
+            <w:tcW w:w="535" w:type="pct"/>
             <w:vAlign w:val="center"/>
             <w:hideMark/>
           </w:tcPr>
@@ -2227,8 +2696,7 @@
         </w:tc>
         <w:tc>
           <w:tcPr>
-            <w:tcW w:w="2250" w:type="dxa"/>
-            <w:gridSpan w:val="2"/>
+            <w:tcW w:w="1401" w:type="pct"/>
             <w:hideMark/>
           </w:tcPr>
           <w:p>
@@ -2253,8 +2721,7 @@
         </w:tc>
         <w:tc>
           <w:tcPr>
-            <w:tcW w:w="1260" w:type="dxa"/>
-            <w:gridSpan w:val="2"/>
+            <w:tcW w:w="574" w:type="pct"/>
           </w:tcPr>
           <w:p>
             <w:pPr>
@@ -2278,8 +2745,7 @@
         </w:tc>
         <w:tc>
           <w:tcPr>
-            <w:tcW w:w="1926" w:type="dxa"/>
-            <w:gridSpan w:val="3"/>
+            <w:tcW w:w="1080" w:type="pct"/>
             <w:hideMark/>
           </w:tcPr>
           <w:p>
@@ -2304,8 +2770,7 @@
         </w:tc>
         <w:tc>
           <w:tcPr>
-            <w:tcW w:w="2461" w:type="dxa"/>
-            <w:gridSpan w:val="2"/>
+            <w:tcW w:w="793" w:type="pct"/>
           </w:tcPr>
           <w:p>
             <w:pPr>
@@ -2324,6 +2789,31 @@
                 <w:lang w:val="en-GB" w:eastAsia="en-US"/>
               </w:rPr>
               <w:t>faucet</w:t>
+            </w:r>
+          </w:p>
+        </w:tc>
+        <w:tc>
+          <w:tcPr>
+            <w:tcW w:w="617" w:type="pct"/>
+            <w:vAlign w:val="center"/>
+          </w:tcPr>
+          <w:p>
+            <w:pPr>
+              <w:jc w:val="center"/>
+              <w:textAlignment w:val="baseline"/>
+              <w:rPr>
+                <w:rFonts w:ascii="Calibri" w:eastAsia="Times New Roman" w:hAnsi="Calibri" w:cs="Calibri"/>
+                <w:color w:val="0070C0"/>
+                <w:lang w:val="en-GB" w:eastAsia="en-US"/>
+              </w:rPr>
+            </w:pPr>
+            <w:r>
+              <w:rPr>
+                <w:rFonts w:ascii="Calibri" w:eastAsia="Times New Roman" w:hAnsi="Calibri" w:cs="Calibri"/>
+                <w:color w:val="0070C0"/>
+                <w:lang w:val="en-GB" w:eastAsia="en-US"/>
+              </w:rPr>
+              <w:t>3</w:t>
             </w:r>
           </w:p>
         </w:tc>
@@ -2331,7 +2821,7 @@
       <w:tr>
         <w:tc>
           <w:tcPr>
-            <w:tcW w:w="1165" w:type="dxa"/>
+            <w:tcW w:w="535" w:type="pct"/>
             <w:vAlign w:val="center"/>
             <w:hideMark/>
           </w:tcPr>
@@ -2351,15 +2841,13 @@
                 <w:rFonts w:ascii="Calibri" w:eastAsia="Times New Roman" w:hAnsi="Calibri" w:cs="Calibri"/>
                 <w:lang w:eastAsia="en-US"/>
               </w:rPr>
-              <w:lastRenderedPageBreak/>
               <w:t>Strauß</w:t>
             </w:r>
           </w:p>
         </w:tc>
         <w:tc>
           <w:tcPr>
-            <w:tcW w:w="2250" w:type="dxa"/>
-            <w:gridSpan w:val="2"/>
+            <w:tcW w:w="1401" w:type="pct"/>
             <w:hideMark/>
           </w:tcPr>
           <w:p>
@@ -2391,8 +2879,7 @@
         </w:tc>
         <w:tc>
           <w:tcPr>
-            <w:tcW w:w="1260" w:type="dxa"/>
-            <w:gridSpan w:val="2"/>
+            <w:tcW w:w="574" w:type="pct"/>
           </w:tcPr>
           <w:p>
             <w:pPr>
@@ -2416,8 +2903,7 @@
         </w:tc>
         <w:tc>
           <w:tcPr>
-            <w:tcW w:w="1926" w:type="dxa"/>
-            <w:gridSpan w:val="3"/>
+            <w:tcW w:w="1080" w:type="pct"/>
             <w:hideMark/>
           </w:tcPr>
           <w:p>
@@ -2442,8 +2928,7 @@
         </w:tc>
         <w:tc>
           <w:tcPr>
-            <w:tcW w:w="2461" w:type="dxa"/>
-            <w:gridSpan w:val="2"/>
+            <w:tcW w:w="793" w:type="pct"/>
           </w:tcPr>
           <w:p>
             <w:pPr>
@@ -2462,6 +2947,31 @@
                 <w:lang w:val="en-GB" w:eastAsia="en-US"/>
               </w:rPr>
               <w:t>bouquet</w:t>
+            </w:r>
+          </w:p>
+        </w:tc>
+        <w:tc>
+          <w:tcPr>
+            <w:tcW w:w="617" w:type="pct"/>
+            <w:vAlign w:val="center"/>
+          </w:tcPr>
+          <w:p>
+            <w:pPr>
+              <w:jc w:val="center"/>
+              <w:textAlignment w:val="baseline"/>
+              <w:rPr>
+                <w:rFonts w:ascii="Calibri" w:eastAsia="Times New Roman" w:hAnsi="Calibri" w:cs="Calibri"/>
+                <w:color w:val="0070C0"/>
+                <w:lang w:val="en-GB" w:eastAsia="en-US"/>
+              </w:rPr>
+            </w:pPr>
+            <w:r>
+              <w:rPr>
+                <w:rFonts w:ascii="Calibri" w:eastAsia="Times New Roman" w:hAnsi="Calibri" w:cs="Calibri"/>
+                <w:color w:val="0070C0"/>
+                <w:lang w:val="en-GB" w:eastAsia="en-US"/>
+              </w:rPr>
+              <w:t>3</w:t>
             </w:r>
           </w:p>
         </w:tc>
@@ -2469,7 +2979,7 @@
       <w:tr>
         <w:tc>
           <w:tcPr>
-            <w:tcW w:w="1165" w:type="dxa"/>
+            <w:tcW w:w="535" w:type="pct"/>
             <w:vAlign w:val="center"/>
             <w:hideMark/>
           </w:tcPr>
@@ -2495,8 +3005,7 @@
         </w:tc>
         <w:tc>
           <w:tcPr>
-            <w:tcW w:w="2250" w:type="dxa"/>
-            <w:gridSpan w:val="2"/>
+            <w:tcW w:w="1401" w:type="pct"/>
             <w:hideMark/>
           </w:tcPr>
           <w:p>
@@ -2521,8 +3030,7 @@
         </w:tc>
         <w:tc>
           <w:tcPr>
-            <w:tcW w:w="1260" w:type="dxa"/>
-            <w:gridSpan w:val="2"/>
+            <w:tcW w:w="574" w:type="pct"/>
           </w:tcPr>
           <w:p>
             <w:pPr>
@@ -2546,8 +3054,7 @@
         </w:tc>
         <w:tc>
           <w:tcPr>
-            <w:tcW w:w="1926" w:type="dxa"/>
-            <w:gridSpan w:val="3"/>
+            <w:tcW w:w="1080" w:type="pct"/>
             <w:hideMark/>
           </w:tcPr>
           <w:p>
@@ -2572,8 +3079,7 @@
         </w:tc>
         <w:tc>
           <w:tcPr>
-            <w:tcW w:w="2461" w:type="dxa"/>
-            <w:gridSpan w:val="2"/>
+            <w:tcW w:w="793" w:type="pct"/>
           </w:tcPr>
           <w:p>
             <w:pPr>
@@ -2592,6 +3098,31 @@
                 <w:lang w:val="en-GB" w:eastAsia="en-US"/>
               </w:rPr>
               <w:t>prom</w:t>
+            </w:r>
+          </w:p>
+        </w:tc>
+        <w:tc>
+          <w:tcPr>
+            <w:tcW w:w="617" w:type="pct"/>
+            <w:vAlign w:val="center"/>
+          </w:tcPr>
+          <w:p>
+            <w:pPr>
+              <w:jc w:val="center"/>
+              <w:textAlignment w:val="baseline"/>
+              <w:rPr>
+                <w:rFonts w:ascii="Calibri" w:eastAsia="Times New Roman" w:hAnsi="Calibri" w:cs="Calibri"/>
+                <w:color w:val="0070C0"/>
+                <w:lang w:val="en-GB" w:eastAsia="en-US"/>
+              </w:rPr>
+            </w:pPr>
+            <w:r>
+              <w:rPr>
+                <w:rFonts w:ascii="Calibri" w:eastAsia="Times New Roman" w:hAnsi="Calibri" w:cs="Calibri"/>
+                <w:color w:val="0070C0"/>
+                <w:lang w:val="en-GB" w:eastAsia="en-US"/>
+              </w:rPr>
+              <w:t>4</w:t>
             </w:r>
           </w:p>
         </w:tc>
@@ -2599,7 +3130,7 @@
       <w:tr>
         <w:tc>
           <w:tcPr>
-            <w:tcW w:w="1165" w:type="dxa"/>
+            <w:tcW w:w="535" w:type="pct"/>
             <w:vAlign w:val="center"/>
             <w:hideMark/>
           </w:tcPr>
@@ -2625,8 +3156,7 @@
         </w:tc>
         <w:tc>
           <w:tcPr>
-            <w:tcW w:w="2250" w:type="dxa"/>
-            <w:gridSpan w:val="2"/>
+            <w:tcW w:w="1401" w:type="pct"/>
             <w:hideMark/>
           </w:tcPr>
           <w:p>
@@ -2651,8 +3181,7 @@
         </w:tc>
         <w:tc>
           <w:tcPr>
-            <w:tcW w:w="1260" w:type="dxa"/>
-            <w:gridSpan w:val="2"/>
+            <w:tcW w:w="574" w:type="pct"/>
           </w:tcPr>
           <w:p>
             <w:pPr>
@@ -2676,8 +3205,7 @@
         </w:tc>
         <w:tc>
           <w:tcPr>
-            <w:tcW w:w="1926" w:type="dxa"/>
-            <w:gridSpan w:val="3"/>
+            <w:tcW w:w="1080" w:type="pct"/>
             <w:hideMark/>
           </w:tcPr>
           <w:p>
@@ -2702,8 +3230,7 @@
         </w:tc>
         <w:tc>
           <w:tcPr>
-            <w:tcW w:w="2461" w:type="dxa"/>
-            <w:gridSpan w:val="2"/>
+            <w:tcW w:w="793" w:type="pct"/>
           </w:tcPr>
           <w:p>
             <w:pPr>
@@ -2722,6 +3249,31 @@
                 <w:lang w:val="en-GB" w:eastAsia="en-US"/>
               </w:rPr>
               <w:t>unit</w:t>
+            </w:r>
+          </w:p>
+        </w:tc>
+        <w:tc>
+          <w:tcPr>
+            <w:tcW w:w="617" w:type="pct"/>
+            <w:vAlign w:val="center"/>
+          </w:tcPr>
+          <w:p>
+            <w:pPr>
+              <w:jc w:val="center"/>
+              <w:textAlignment w:val="baseline"/>
+              <w:rPr>
+                <w:rFonts w:ascii="Calibri" w:eastAsia="Times New Roman" w:hAnsi="Calibri" w:cs="Calibri"/>
+                <w:color w:val="0070C0"/>
+                <w:lang w:val="en-GB" w:eastAsia="en-US"/>
+              </w:rPr>
+            </w:pPr>
+            <w:r>
+              <w:rPr>
+                <w:rFonts w:ascii="Calibri" w:eastAsia="Times New Roman" w:hAnsi="Calibri" w:cs="Calibri"/>
+                <w:color w:val="0070C0"/>
+                <w:lang w:val="en-GB" w:eastAsia="en-US"/>
+              </w:rPr>
+              <w:t>3</w:t>
             </w:r>
           </w:p>
         </w:tc>
@@ -2729,7 +3281,7 @@
       <w:tr>
         <w:tc>
           <w:tcPr>
-            <w:tcW w:w="1165" w:type="dxa"/>
+            <w:tcW w:w="535" w:type="pct"/>
             <w:vAlign w:val="center"/>
             <w:hideMark/>
           </w:tcPr>
@@ -2755,8 +3307,7 @@
         </w:tc>
         <w:tc>
           <w:tcPr>
-            <w:tcW w:w="2250" w:type="dxa"/>
-            <w:gridSpan w:val="2"/>
+            <w:tcW w:w="1401" w:type="pct"/>
             <w:hideMark/>
           </w:tcPr>
           <w:p>
@@ -2788,8 +3339,7 @@
         </w:tc>
         <w:tc>
           <w:tcPr>
-            <w:tcW w:w="1260" w:type="dxa"/>
-            <w:gridSpan w:val="2"/>
+            <w:tcW w:w="574" w:type="pct"/>
           </w:tcPr>
           <w:p>
             <w:pPr>
@@ -2813,8 +3363,7 @@
         </w:tc>
         <w:tc>
           <w:tcPr>
-            <w:tcW w:w="1926" w:type="dxa"/>
-            <w:gridSpan w:val="3"/>
+            <w:tcW w:w="1080" w:type="pct"/>
             <w:hideMark/>
           </w:tcPr>
           <w:p>
@@ -2839,8 +3388,7 @@
         </w:tc>
         <w:tc>
           <w:tcPr>
-            <w:tcW w:w="2461" w:type="dxa"/>
-            <w:gridSpan w:val="2"/>
+            <w:tcW w:w="793" w:type="pct"/>
           </w:tcPr>
           <w:p>
             <w:pPr>
@@ -2859,6 +3407,31 @@
                 <w:lang w:val="en-GB" w:eastAsia="en-US"/>
               </w:rPr>
               <w:t>cobble stone</w:t>
+            </w:r>
+          </w:p>
+        </w:tc>
+        <w:tc>
+          <w:tcPr>
+            <w:tcW w:w="617" w:type="pct"/>
+            <w:vAlign w:val="center"/>
+          </w:tcPr>
+          <w:p>
+            <w:pPr>
+              <w:jc w:val="center"/>
+              <w:textAlignment w:val="baseline"/>
+              <w:rPr>
+                <w:rFonts w:ascii="Calibri" w:eastAsia="Times New Roman" w:hAnsi="Calibri" w:cs="Calibri"/>
+                <w:color w:val="0070C0"/>
+                <w:lang w:val="en-GB" w:eastAsia="en-US"/>
+              </w:rPr>
+            </w:pPr>
+            <w:r>
+              <w:rPr>
+                <w:rFonts w:ascii="Calibri" w:eastAsia="Times New Roman" w:hAnsi="Calibri" w:cs="Calibri"/>
+                <w:color w:val="0070C0"/>
+                <w:lang w:val="en-GB" w:eastAsia="en-US"/>
+              </w:rPr>
+              <w:t>3</w:t>
             </w:r>
           </w:p>
         </w:tc>
@@ -2866,7 +3439,7 @@
       <w:tr>
         <w:tc>
           <w:tcPr>
-            <w:tcW w:w="1165" w:type="dxa"/>
+            <w:tcW w:w="535" w:type="pct"/>
             <w:vAlign w:val="center"/>
             <w:hideMark/>
           </w:tcPr>
@@ -2892,8 +3465,7 @@
         </w:tc>
         <w:tc>
           <w:tcPr>
-            <w:tcW w:w="2250" w:type="dxa"/>
-            <w:gridSpan w:val="2"/>
+            <w:tcW w:w="1401" w:type="pct"/>
             <w:hideMark/>
           </w:tcPr>
           <w:p>
@@ -2925,8 +3497,7 @@
         </w:tc>
         <w:tc>
           <w:tcPr>
-            <w:tcW w:w="1260" w:type="dxa"/>
-            <w:gridSpan w:val="2"/>
+            <w:tcW w:w="574" w:type="pct"/>
           </w:tcPr>
           <w:p>
             <w:pPr>
@@ -2950,8 +3521,7 @@
         </w:tc>
         <w:tc>
           <w:tcPr>
-            <w:tcW w:w="1926" w:type="dxa"/>
-            <w:gridSpan w:val="3"/>
+            <w:tcW w:w="1080" w:type="pct"/>
             <w:hideMark/>
           </w:tcPr>
           <w:p>
@@ -2976,8 +3546,7 @@
         </w:tc>
         <w:tc>
           <w:tcPr>
-            <w:tcW w:w="2461" w:type="dxa"/>
-            <w:gridSpan w:val="2"/>
+            <w:tcW w:w="793" w:type="pct"/>
           </w:tcPr>
           <w:p>
             <w:pPr>
@@ -2996,6 +3565,31 @@
                 <w:lang w:val="en-GB" w:eastAsia="en-US"/>
               </w:rPr>
               <w:t>nut</w:t>
+            </w:r>
+          </w:p>
+        </w:tc>
+        <w:tc>
+          <w:tcPr>
+            <w:tcW w:w="617" w:type="pct"/>
+            <w:vAlign w:val="center"/>
+          </w:tcPr>
+          <w:p>
+            <w:pPr>
+              <w:jc w:val="center"/>
+              <w:textAlignment w:val="baseline"/>
+              <w:rPr>
+                <w:rFonts w:ascii="Calibri" w:eastAsia="Times New Roman" w:hAnsi="Calibri" w:cs="Calibri"/>
+                <w:color w:val="0070C0"/>
+                <w:lang w:val="en-GB" w:eastAsia="en-US"/>
+              </w:rPr>
+            </w:pPr>
+            <w:r>
+              <w:rPr>
+                <w:rFonts w:ascii="Calibri" w:eastAsia="Times New Roman" w:hAnsi="Calibri" w:cs="Calibri"/>
+                <w:color w:val="0070C0"/>
+                <w:lang w:val="en-GB" w:eastAsia="en-US"/>
+              </w:rPr>
+              <w:t>4</w:t>
             </w:r>
           </w:p>
         </w:tc>
@@ -3003,7 +3597,7 @@
       <w:tr>
         <w:tc>
           <w:tcPr>
-            <w:tcW w:w="1165" w:type="dxa"/>
+            <w:tcW w:w="535" w:type="pct"/>
             <w:vAlign w:val="center"/>
             <w:hideMark/>
           </w:tcPr>
@@ -3029,8 +3623,7 @@
         </w:tc>
         <w:tc>
           <w:tcPr>
-            <w:tcW w:w="2250" w:type="dxa"/>
-            <w:gridSpan w:val="2"/>
+            <w:tcW w:w="1401" w:type="pct"/>
             <w:hideMark/>
           </w:tcPr>
           <w:p>
@@ -3055,8 +3648,7 @@
         </w:tc>
         <w:tc>
           <w:tcPr>
-            <w:tcW w:w="1260" w:type="dxa"/>
-            <w:gridSpan w:val="2"/>
+            <w:tcW w:w="574" w:type="pct"/>
           </w:tcPr>
           <w:p>
             <w:pPr>
@@ -3088,8 +3680,7 @@
         </w:tc>
         <w:tc>
           <w:tcPr>
-            <w:tcW w:w="1926" w:type="dxa"/>
-            <w:gridSpan w:val="3"/>
+            <w:tcW w:w="1080" w:type="pct"/>
             <w:hideMark/>
           </w:tcPr>
           <w:p>
@@ -3114,8 +3705,7 @@
         </w:tc>
         <w:tc>
           <w:tcPr>
-            <w:tcW w:w="2461" w:type="dxa"/>
-            <w:gridSpan w:val="2"/>
+            <w:tcW w:w="793" w:type="pct"/>
           </w:tcPr>
           <w:p>
             <w:pPr>
@@ -3137,11 +3727,54 @@
             </w:r>
           </w:p>
         </w:tc>
+        <w:tc>
+          <w:tcPr>
+            <w:tcW w:w="617" w:type="pct"/>
+            <w:vAlign w:val="center"/>
+          </w:tcPr>
+          <w:p>
+            <w:pPr>
+              <w:jc w:val="center"/>
+              <w:textAlignment w:val="baseline"/>
+              <w:rPr>
+                <w:rFonts w:ascii="Calibri" w:eastAsia="Times New Roman" w:hAnsi="Calibri" w:cs="Calibri"/>
+                <w:color w:val="0070C0"/>
+                <w:lang w:val="en-GB" w:eastAsia="en-US"/>
+              </w:rPr>
+            </w:pPr>
+            <w:r>
+              <w:rPr>
+                <w:rFonts w:ascii="Calibri" w:eastAsia="Times New Roman" w:hAnsi="Calibri" w:cs="Calibri"/>
+                <w:color w:val="0070C0"/>
+                <w:lang w:val="en-GB" w:eastAsia="en-US"/>
+              </w:rPr>
+              <w:t>4</w:t>
+            </w:r>
+          </w:p>
+        </w:tc>
       </w:tr>
+    </w:tbl>
+    <w:p/>
+    <w:tbl>
+      <w:tblPr>
+        <w:tblStyle w:val="TableGrid"/>
+        <w:tblW w:w="5000" w:type="pct"/>
+        <w:tblLook w:val="04A0" w:firstRow="1" w:lastRow="0" w:firstColumn="1" w:lastColumn="0" w:noHBand="0" w:noVBand="1"/>
+      </w:tblPr>
+      <w:tblGrid>
+        <w:gridCol w:w="940"/>
+        <w:gridCol w:w="1445"/>
+        <w:gridCol w:w="856"/>
+        <w:gridCol w:w="1312"/>
+        <w:gridCol w:w="1415"/>
+        <w:gridCol w:w="1422"/>
+        <w:gridCol w:w="926"/>
+        <w:gridCol w:w="972"/>
+      </w:tblGrid>
       <w:tr>
         <w:tc>
           <w:tcPr>
-            <w:tcW w:w="1165" w:type="dxa"/>
+            <w:tcW w:w="632" w:type="pct"/>
             <w:shd w:val="clear" w:color="auto" w:fill="E7E6E6" w:themeFill="background2"/>
           </w:tcPr>
           <w:p>
@@ -3166,8 +3799,8 @@
         </w:tc>
         <w:tc>
           <w:tcPr>
-            <w:tcW w:w="7897" w:type="dxa"/>
-            <w:gridSpan w:val="9"/>
+            <w:tcW w:w="3812" w:type="pct"/>
+            <w:gridSpan w:val="6"/>
             <w:shd w:val="clear" w:color="auto" w:fill="E7E6E6" w:themeFill="background2"/>
           </w:tcPr>
           <w:p>
@@ -3244,11 +3877,36 @@
             </w:r>
           </w:p>
         </w:tc>
+        <w:tc>
+          <w:tcPr>
+            <w:tcW w:w="556" w:type="pct"/>
+            <w:shd w:val="clear" w:color="auto" w:fill="E7E6E6" w:themeFill="background2"/>
+          </w:tcPr>
+          <w:p>
+            <w:pPr>
+              <w:jc w:val="center"/>
+              <w:textAlignment w:val="baseline"/>
+              <w:rPr>
+                <w:rFonts w:ascii="Calibri" w:eastAsia="Times New Roman" w:hAnsi="Calibri" w:cs="Calibri"/>
+                <w:b/>
+                <w:lang w:val="en-US" w:eastAsia="en-US"/>
+              </w:rPr>
+            </w:pPr>
+            <w:r>
+              <w:rPr>
+                <w:rFonts w:ascii="Calibri" w:eastAsia="Times New Roman" w:hAnsi="Calibri" w:cs="Calibri"/>
+                <w:b/>
+                <w:lang w:val="en-US" w:eastAsia="en-US"/>
+              </w:rPr>
+              <w:t>Word frequency</w:t>
+            </w:r>
+          </w:p>
+        </w:tc>
       </w:tr>
       <w:tr>
         <w:tc>
           <w:tcPr>
-            <w:tcW w:w="1165" w:type="dxa"/>
+            <w:tcW w:w="632" w:type="pct"/>
             <w:vAlign w:val="center"/>
           </w:tcPr>
           <w:p>
@@ -3273,7 +3931,7 @@
         </w:tc>
         <w:tc>
           <w:tcPr>
-            <w:tcW w:w="1620" w:type="dxa"/>
+            <w:tcW w:w="635" w:type="pct"/>
             <w:vAlign w:val="center"/>
           </w:tcPr>
           <w:p>
@@ -3298,8 +3956,7 @@
         </w:tc>
         <w:tc>
           <w:tcPr>
-            <w:tcW w:w="954" w:type="dxa"/>
-            <w:gridSpan w:val="2"/>
+            <w:tcW w:w="635" w:type="pct"/>
             <w:vAlign w:val="center"/>
           </w:tcPr>
           <w:p>
@@ -3332,8 +3989,7 @@
         </w:tc>
         <w:tc>
           <w:tcPr>
-            <w:tcW w:w="1656" w:type="dxa"/>
-            <w:gridSpan w:val="3"/>
+            <w:tcW w:w="635" w:type="pct"/>
             <w:vAlign w:val="center"/>
           </w:tcPr>
           <w:p>
@@ -3365,7 +4021,7 @@
         </w:tc>
         <w:tc>
           <w:tcPr>
-            <w:tcW w:w="1206" w:type="dxa"/>
+            <w:tcW w:w="635" w:type="pct"/>
             <w:vAlign w:val="center"/>
           </w:tcPr>
           <w:p>
@@ -3390,7 +4046,7 @@
         </w:tc>
         <w:tc>
           <w:tcPr>
-            <w:tcW w:w="1404" w:type="dxa"/>
+            <w:tcW w:w="715" w:type="pct"/>
             <w:vAlign w:val="center"/>
           </w:tcPr>
           <w:p>
@@ -3415,7 +4071,7 @@
         </w:tc>
         <w:tc>
           <w:tcPr>
-            <w:tcW w:w="1057" w:type="dxa"/>
+            <w:tcW w:w="556" w:type="pct"/>
             <w:vAlign w:val="center"/>
           </w:tcPr>
           <w:p>
@@ -3443,6 +4099,31 @@
                 <w:lang w:val="en-GB" w:eastAsia="en-US"/>
               </w:rPr>
               <w:t>airs</w:t>
+            </w:r>
+          </w:p>
+        </w:tc>
+        <w:tc>
+          <w:tcPr>
+            <w:tcW w:w="556" w:type="pct"/>
+            <w:vAlign w:val="center"/>
+          </w:tcPr>
+          <w:p>
+            <w:pPr>
+              <w:jc w:val="center"/>
+              <w:textAlignment w:val="baseline"/>
+              <w:rPr>
+                <w:rFonts w:ascii="Calibri" w:eastAsia="Times New Roman" w:hAnsi="Calibri" w:cs="Calibri"/>
+                <w:color w:val="0070C0"/>
+                <w:lang w:val="en-GB" w:eastAsia="en-US"/>
+              </w:rPr>
+            </w:pPr>
+            <w:r>
+              <w:rPr>
+                <w:rFonts w:ascii="Calibri" w:eastAsia="Times New Roman" w:hAnsi="Calibri" w:cs="Calibri"/>
+                <w:color w:val="0070C0"/>
+                <w:lang w:val="en-GB" w:eastAsia="en-US"/>
+              </w:rPr>
+              <w:t>4</w:t>
             </w:r>
           </w:p>
         </w:tc>
@@ -3450,7 +4131,7 @@
       <w:tr>
         <w:tc>
           <w:tcPr>
-            <w:tcW w:w="1165" w:type="dxa"/>
+            <w:tcW w:w="632" w:type="pct"/>
             <w:vAlign w:val="center"/>
           </w:tcPr>
           <w:p>
@@ -3475,7 +4156,7 @@
         </w:tc>
         <w:tc>
           <w:tcPr>
-            <w:tcW w:w="1620" w:type="dxa"/>
+            <w:tcW w:w="635" w:type="pct"/>
             <w:vAlign w:val="center"/>
           </w:tcPr>
           <w:p>
@@ -3500,8 +4181,7 @@
         </w:tc>
         <w:tc>
           <w:tcPr>
-            <w:tcW w:w="954" w:type="dxa"/>
-            <w:gridSpan w:val="2"/>
+            <w:tcW w:w="635" w:type="pct"/>
             <w:vAlign w:val="center"/>
           </w:tcPr>
           <w:p>
@@ -3526,8 +4206,7 @@
         </w:tc>
         <w:tc>
           <w:tcPr>
-            <w:tcW w:w="1656" w:type="dxa"/>
-            <w:gridSpan w:val="3"/>
+            <w:tcW w:w="635" w:type="pct"/>
             <w:vAlign w:val="center"/>
           </w:tcPr>
           <w:p>
@@ -3559,7 +4238,7 @@
         </w:tc>
         <w:tc>
           <w:tcPr>
-            <w:tcW w:w="1206" w:type="dxa"/>
+            <w:tcW w:w="635" w:type="pct"/>
             <w:vAlign w:val="center"/>
           </w:tcPr>
           <w:p>
@@ -3584,7 +4263,7 @@
         </w:tc>
         <w:tc>
           <w:tcPr>
-            <w:tcW w:w="1404" w:type="dxa"/>
+            <w:tcW w:w="715" w:type="pct"/>
             <w:vAlign w:val="center"/>
           </w:tcPr>
           <w:p>
@@ -3596,36 +4275,27 @@
                 <w:lang w:val="en-US" w:eastAsia="en-US"/>
               </w:rPr>
             </w:pPr>
+            <w:r>
+              <w:rPr>
+                <w:rFonts w:ascii="Calibri" w:eastAsia="Times New Roman" w:hAnsi="Calibri" w:cs="Calibri"/>
+                <w:lang w:val="en-US" w:eastAsia="en-US"/>
+              </w:rPr>
+              <w:t>Tisch </w:t>
+            </w:r>
             <w:proofErr w:type="spellStart"/>
             <w:r>
               <w:rPr>
                 <w:rFonts w:ascii="Calibri" w:eastAsia="Times New Roman" w:hAnsi="Calibri" w:cs="Calibri"/>
                 <w:lang w:val="en-US" w:eastAsia="en-US"/>
               </w:rPr>
-              <w:t>Tisch</w:t>
+              <w:t>decken</w:t>
             </w:r>
             <w:proofErr w:type="spellEnd"/>
-            <w:r>
-              <w:rPr>
-                <w:rFonts w:ascii="Calibri" w:eastAsia="Times New Roman" w:hAnsi="Calibri" w:cs="Calibri"/>
-                <w:lang w:val="en-US" w:eastAsia="en-US"/>
-              </w:rPr>
-              <w:t> </w:t>
-            </w:r>
-            <w:proofErr w:type="spellStart"/>
-            <w:r>
-              <w:rPr>
-                <w:rFonts w:ascii="Calibri" w:eastAsia="Times New Roman" w:hAnsi="Calibri" w:cs="Calibri"/>
-                <w:lang w:val="en-US" w:eastAsia="en-US"/>
-              </w:rPr>
-              <w:t>decken</w:t>
-            </w:r>
-            <w:proofErr w:type="spellEnd"/>
-          </w:p>
-        </w:tc>
-        <w:tc>
-          <w:tcPr>
-            <w:tcW w:w="1057" w:type="dxa"/>
+          </w:p>
+        </w:tc>
+        <w:tc>
+          <w:tcPr>
+            <w:tcW w:w="556" w:type="pct"/>
             <w:vAlign w:val="center"/>
           </w:tcPr>
           <w:p>
@@ -3645,6 +4315,31 @@
                 <w:lang w:val="en-US" w:eastAsia="en-US"/>
               </w:rPr>
               <w:t>set the table</w:t>
+            </w:r>
+          </w:p>
+        </w:tc>
+        <w:tc>
+          <w:tcPr>
+            <w:tcW w:w="556" w:type="pct"/>
+            <w:vAlign w:val="center"/>
+          </w:tcPr>
+          <w:p>
+            <w:pPr>
+              <w:jc w:val="center"/>
+              <w:textAlignment w:val="baseline"/>
+              <w:rPr>
+                <w:rFonts w:ascii="Calibri" w:eastAsia="Times New Roman" w:hAnsi="Calibri" w:cs="Calibri"/>
+                <w:color w:val="0070C0"/>
+                <w:lang w:val="en-US" w:eastAsia="en-US"/>
+              </w:rPr>
+            </w:pPr>
+            <w:r>
+              <w:rPr>
+                <w:rFonts w:ascii="Calibri" w:eastAsia="Times New Roman" w:hAnsi="Calibri" w:cs="Calibri"/>
+                <w:color w:val="0070C0"/>
+                <w:lang w:val="en-US" w:eastAsia="en-US"/>
+              </w:rPr>
+              <w:t>3</w:t>
             </w:r>
           </w:p>
         </w:tc>
@@ -3652,7 +4347,7 @@
       <w:tr>
         <w:tc>
           <w:tcPr>
-            <w:tcW w:w="1165" w:type="dxa"/>
+            <w:tcW w:w="632" w:type="pct"/>
             <w:vAlign w:val="center"/>
           </w:tcPr>
           <w:p>
@@ -3677,7 +4372,7 @@
         </w:tc>
         <w:tc>
           <w:tcPr>
-            <w:tcW w:w="1620" w:type="dxa"/>
+            <w:tcW w:w="635" w:type="pct"/>
             <w:vAlign w:val="center"/>
           </w:tcPr>
           <w:p>
@@ -3704,8 +4399,7 @@
         </w:tc>
         <w:tc>
           <w:tcPr>
-            <w:tcW w:w="954" w:type="dxa"/>
-            <w:gridSpan w:val="2"/>
+            <w:tcW w:w="635" w:type="pct"/>
             <w:vAlign w:val="center"/>
           </w:tcPr>
           <w:p>
@@ -3730,8 +4424,7 @@
         </w:tc>
         <w:tc>
           <w:tcPr>
-            <w:tcW w:w="1656" w:type="dxa"/>
-            <w:gridSpan w:val="3"/>
+            <w:tcW w:w="635" w:type="pct"/>
             <w:vAlign w:val="center"/>
           </w:tcPr>
           <w:p>
@@ -3761,7 +4454,7 @@
         </w:tc>
         <w:tc>
           <w:tcPr>
-            <w:tcW w:w="1206" w:type="dxa"/>
+            <w:tcW w:w="635" w:type="pct"/>
             <w:vAlign w:val="center"/>
           </w:tcPr>
           <w:p>
@@ -3786,7 +4479,7 @@
         </w:tc>
         <w:tc>
           <w:tcPr>
-            <w:tcW w:w="1404" w:type="dxa"/>
+            <w:tcW w:w="715" w:type="pct"/>
             <w:vAlign w:val="center"/>
           </w:tcPr>
           <w:p>
@@ -3820,7 +4513,7 @@
         </w:tc>
         <w:tc>
           <w:tcPr>
-            <w:tcW w:w="1057" w:type="dxa"/>
+            <w:tcW w:w="556" w:type="pct"/>
             <w:vAlign w:val="center"/>
           </w:tcPr>
           <w:p>
@@ -3840,6 +4533,31 @@
                 <w:lang w:val="en-US" w:eastAsia="en-US"/>
               </w:rPr>
               <w:t>to be touchy</w:t>
+            </w:r>
+          </w:p>
+        </w:tc>
+        <w:tc>
+          <w:tcPr>
+            <w:tcW w:w="556" w:type="pct"/>
+            <w:vAlign w:val="center"/>
+          </w:tcPr>
+          <w:p>
+            <w:pPr>
+              <w:jc w:val="center"/>
+              <w:textAlignment w:val="baseline"/>
+              <w:rPr>
+                <w:rFonts w:ascii="Calibri" w:eastAsia="Times New Roman" w:hAnsi="Calibri" w:cs="Calibri"/>
+                <w:color w:val="0070C0"/>
+                <w:lang w:val="en-US" w:eastAsia="en-US"/>
+              </w:rPr>
+            </w:pPr>
+            <w:r>
+              <w:rPr>
+                <w:rFonts w:ascii="Calibri" w:eastAsia="Times New Roman" w:hAnsi="Calibri" w:cs="Calibri"/>
+                <w:color w:val="0070C0"/>
+                <w:lang w:val="en-US" w:eastAsia="en-US"/>
+              </w:rPr>
+              <w:t>3</w:t>
             </w:r>
           </w:p>
         </w:tc>
@@ -3847,7 +4565,7 @@
       <w:tr>
         <w:tc>
           <w:tcPr>
-            <w:tcW w:w="1165" w:type="dxa"/>
+            <w:tcW w:w="632" w:type="pct"/>
             <w:vAlign w:val="center"/>
           </w:tcPr>
           <w:p>
@@ -3872,7 +4590,7 @@
         </w:tc>
         <w:tc>
           <w:tcPr>
-            <w:tcW w:w="1620" w:type="dxa"/>
+            <w:tcW w:w="635" w:type="pct"/>
             <w:vAlign w:val="center"/>
           </w:tcPr>
           <w:p>
@@ -3897,8 +4615,7 @@
         </w:tc>
         <w:tc>
           <w:tcPr>
-            <w:tcW w:w="954" w:type="dxa"/>
-            <w:gridSpan w:val="2"/>
+            <w:tcW w:w="635" w:type="pct"/>
             <w:vAlign w:val="center"/>
           </w:tcPr>
           <w:p>
@@ -3923,8 +4640,7 @@
         </w:tc>
         <w:tc>
           <w:tcPr>
-            <w:tcW w:w="1656" w:type="dxa"/>
-            <w:gridSpan w:val="3"/>
+            <w:tcW w:w="635" w:type="pct"/>
             <w:vAlign w:val="center"/>
           </w:tcPr>
           <w:p>
@@ -3949,7 +4665,7 @@
         </w:tc>
         <w:tc>
           <w:tcPr>
-            <w:tcW w:w="1206" w:type="dxa"/>
+            <w:tcW w:w="635" w:type="pct"/>
             <w:vAlign w:val="center"/>
           </w:tcPr>
           <w:p>
@@ -3974,7 +4690,7 @@
         </w:tc>
         <w:tc>
           <w:tcPr>
-            <w:tcW w:w="1404" w:type="dxa"/>
+            <w:tcW w:w="715" w:type="pct"/>
             <w:vAlign w:val="center"/>
           </w:tcPr>
           <w:p>
@@ -4006,7 +4722,7 @@
         </w:tc>
         <w:tc>
           <w:tcPr>
-            <w:tcW w:w="1057" w:type="dxa"/>
+            <w:tcW w:w="556" w:type="pct"/>
             <w:vAlign w:val="center"/>
           </w:tcPr>
           <w:p>
@@ -4026,6 +4742,31 @@
                 <w:lang w:val="en-US" w:eastAsia="en-US"/>
               </w:rPr>
               <w:t>lead</w:t>
+            </w:r>
+          </w:p>
+        </w:tc>
+        <w:tc>
+          <w:tcPr>
+            <w:tcW w:w="556" w:type="pct"/>
+            <w:vAlign w:val="center"/>
+          </w:tcPr>
+          <w:p>
+            <w:pPr>
+              <w:jc w:val="center"/>
+              <w:textAlignment w:val="baseline"/>
+              <w:rPr>
+                <w:rFonts w:ascii="Calibri" w:eastAsia="Times New Roman" w:hAnsi="Calibri" w:cs="Calibri"/>
+                <w:color w:val="0070C0"/>
+                <w:lang w:val="en-US" w:eastAsia="en-US"/>
+              </w:rPr>
+            </w:pPr>
+            <w:r>
+              <w:rPr>
+                <w:rFonts w:ascii="Calibri" w:eastAsia="Times New Roman" w:hAnsi="Calibri" w:cs="Calibri"/>
+                <w:color w:val="0070C0"/>
+                <w:lang w:val="en-US" w:eastAsia="en-US"/>
+              </w:rPr>
+              <w:t>3</w:t>
             </w:r>
           </w:p>
         </w:tc>
@@ -4033,7 +4774,7 @@
       <w:tr>
         <w:tc>
           <w:tcPr>
-            <w:tcW w:w="1165" w:type="dxa"/>
+            <w:tcW w:w="632" w:type="pct"/>
             <w:vAlign w:val="center"/>
           </w:tcPr>
           <w:p>
@@ -4058,7 +4799,7 @@
         </w:tc>
         <w:tc>
           <w:tcPr>
-            <w:tcW w:w="1620" w:type="dxa"/>
+            <w:tcW w:w="635" w:type="pct"/>
             <w:vAlign w:val="center"/>
           </w:tcPr>
           <w:p>
@@ -4083,8 +4824,7 @@
         </w:tc>
         <w:tc>
           <w:tcPr>
-            <w:tcW w:w="954" w:type="dxa"/>
-            <w:gridSpan w:val="2"/>
+            <w:tcW w:w="635" w:type="pct"/>
             <w:vAlign w:val="center"/>
           </w:tcPr>
           <w:p>
@@ -4109,8 +4849,7 @@
         </w:tc>
         <w:tc>
           <w:tcPr>
-            <w:tcW w:w="1656" w:type="dxa"/>
-            <w:gridSpan w:val="3"/>
+            <w:tcW w:w="635" w:type="pct"/>
             <w:vAlign w:val="center"/>
           </w:tcPr>
           <w:p>
@@ -4135,7 +4874,7 @@
         </w:tc>
         <w:tc>
           <w:tcPr>
-            <w:tcW w:w="1206" w:type="dxa"/>
+            <w:tcW w:w="635" w:type="pct"/>
             <w:vAlign w:val="center"/>
           </w:tcPr>
           <w:p>
@@ -4160,7 +4899,7 @@
         </w:tc>
         <w:tc>
           <w:tcPr>
-            <w:tcW w:w="1404" w:type="dxa"/>
+            <w:tcW w:w="715" w:type="pct"/>
             <w:vAlign w:val="center"/>
           </w:tcPr>
           <w:p>
@@ -4185,7 +4924,7 @@
         </w:tc>
         <w:tc>
           <w:tcPr>
-            <w:tcW w:w="1057" w:type="dxa"/>
+            <w:tcW w:w="556" w:type="pct"/>
             <w:vAlign w:val="center"/>
           </w:tcPr>
           <w:p>
@@ -4205,6 +4944,31 @@
                 <w:lang w:val="en-US" w:eastAsia="en-US"/>
               </w:rPr>
               <w:t>dandruffs</w:t>
+            </w:r>
+          </w:p>
+        </w:tc>
+        <w:tc>
+          <w:tcPr>
+            <w:tcW w:w="556" w:type="pct"/>
+            <w:vAlign w:val="center"/>
+          </w:tcPr>
+          <w:p>
+            <w:pPr>
+              <w:jc w:val="center"/>
+              <w:textAlignment w:val="baseline"/>
+              <w:rPr>
+                <w:rFonts w:ascii="Calibri" w:eastAsia="Times New Roman" w:hAnsi="Calibri" w:cs="Calibri"/>
+                <w:color w:val="0070C0"/>
+                <w:lang w:val="en-US" w:eastAsia="en-US"/>
+              </w:rPr>
+            </w:pPr>
+            <w:r>
+              <w:rPr>
+                <w:rFonts w:ascii="Calibri" w:eastAsia="Times New Roman" w:hAnsi="Calibri" w:cs="Calibri"/>
+                <w:color w:val="0070C0"/>
+                <w:lang w:val="en-US" w:eastAsia="en-US"/>
+              </w:rPr>
+              <w:t>2</w:t>
             </w:r>
           </w:p>
         </w:tc>
@@ -4219,7 +4983,7 @@
     </w:p>
     <w:p>
       <w:pPr>
-        <w:pStyle w:val="berschrift2"/>
+        <w:pStyle w:val="Heading2"/>
         <w:rPr>
           <w:lang w:val="en-US"/>
         </w:rPr>
@@ -4254,21 +5018,7 @@
         <w:rPr>
           <w:lang w:val="en-US"/>
         </w:rPr>
-        <w:t xml:space="preserve"> key </w:t>
-      </w:r>
-      <w:proofErr w:type="gramStart"/>
-      <w:r>
-        <w:rPr>
-          <w:lang w:val="en-US"/>
-        </w:rPr>
-        <w:t>was used</w:t>
-      </w:r>
-      <w:proofErr w:type="gramEnd"/>
-      <w:r>
-        <w:rPr>
-          <w:lang w:val="en-US"/>
-        </w:rPr>
-        <w:t xml:space="preserve"> to map the meaning for words with a single meaning, </w:t>
+        <w:t xml:space="preserve"> key was used to map the meaning for words with a single meaning, </w:t>
       </w:r>
       <w:r>
         <w:rPr>
@@ -4461,12 +5211,12 @@
     </w:p>
     <w:p>
       <w:pPr>
-        <w:pStyle w:val="Beschriftung"/>
+        <w:pStyle w:val="Caption"/>
         <w:rPr>
           <w:lang w:val="en-US"/>
         </w:rPr>
       </w:pPr>
-      <w:bookmarkStart w:id="1" w:name="_Ref71192817"/>
+      <w:bookmarkStart w:id="3" w:name="_Ref71192817"/>
       <w:r>
         <w:rPr>
           <w:lang w:val="en-US"/>
@@ -4495,7 +5245,7 @@
       <w:r>
         <w:fldChar w:fldCharType="end"/>
       </w:r>
-      <w:bookmarkEnd w:id="1"/>
+      <w:bookmarkEnd w:id="3"/>
       <w:r>
         <w:rPr>
           <w:lang w:val="en-US"/>
@@ -4535,7 +5285,14 @@
         <w:rPr>
           <w:lang w:val="en-US"/>
         </w:rPr>
-        <w:t xml:space="preserve">The experiment consisted of 26 runs, including the first training run. Apart from the first training block that always used the word "Blatt," the word order was fully randomized. The 25 test trials corresponded to the words in Table 1. Participants started the run by pressing the "Enter" key. A respective audio recording was played 30 times during each run, repeating every two </w:t>
+        <w:t xml:space="preserve">The experiment consisted of 26 runs, including the first training run. Apart from the first training block that always used the word "Blatt," the word order was fully randomized. The 25 test trials corresponded to the words in Table 1. Participants started the run by pressing the "Enter" key. A </w:t>
+      </w:r>
+      <w:r>
+        <w:rPr>
+          <w:lang w:val="en-US"/>
+        </w:rPr>
+        <w:lastRenderedPageBreak/>
+        <w:t xml:space="preserve">respective audio recording was played 30 times during each run, repeating every two </w:t>
       </w:r>
       <w:r>
         <w:rPr>
@@ -4645,7 +5402,7 @@
     </w:p>
     <w:p>
       <w:pPr>
-        <w:pStyle w:val="berschrift2"/>
+        <w:pStyle w:val="Heading2"/>
         <w:rPr>
           <w:lang w:val="en-US"/>
         </w:rPr>
@@ -4654,7 +5411,6 @@
         <w:rPr>
           <w:lang w:val="en-US"/>
         </w:rPr>
-        <w:lastRenderedPageBreak/>
         <w:t>Data analysis</w:t>
       </w:r>
     </w:p>
@@ -4732,7 +5488,7 @@
           <w:shd w:val="clear" w:color="auto" w:fill="FFFFFF"/>
           <w:lang w:val="en-US"/>
         </w:rPr>
-        <w:instrText>ADDIN CSL_CITATION {"citationItems":[{"id":"ITEM-1","itemData":{"author":[{"dropping-particle":"","family":"R Core Team","given":"","non-dropping-particle":"","parse-names":false,"suffix":""}],"id":"ITEM-1","issued":{"date-parts":[["2022"]]},"publisher-place":"Vienna, Austria","title":"R: A Language and Environment for Statistical Computing","type":"book"},"uris":["http://www.mendeley.com/documents/?uuid=912d5155-7be9-459b-aa3d-68708a917dc1"]}],"mendeley":{"formattedCitation":"(R Core Team, 2022)","plainTextFormattedCitation":"(R Core Team, 2022)","previouslyFormattedCitation":"&lt;sup&gt;1&lt;/sup&gt;"},"properties":{"noteIndex":0},"schema":"https://github.com/citation-style-language/schema/raw/master/csl-citation.json"}</w:instrText>
+        <w:instrText>ADDIN CSL_CITATION {"citationItems":[{"id":"ITEM-1","itemData":{"URL":"https://www.r-project.org/","author":[{"dropping-particle":"","family":"R Core Team","given":"","non-dropping-particle":"","parse-names":false,"suffix":""}],"container-title":"R Foundation for Statistical Computing, Vienna, Austria","id":"ITEM-1","issued":{"date-parts":[["2022"]]},"title":"R: A language and environment for statistical computing","type":"webpage"},"uris":["http://www.mendeley.com/documents/?uuid=2a7282e9-112a-4cf2-90df-69e53d4fe1ef"]}],"mendeley":{"formattedCitation":"(R Core Team, 2022)","plainTextFormattedCitation":"(R Core Team, 2022)","previouslyFormattedCitation":"(R Core Team, 2022)"},"properties":{"noteIndex":0},"schema":"https://github.com/citation-style-language/schema/raw/master/csl-citation.json"}</w:instrText>
       </w:r>
       <w:r>
         <w:rPr>
@@ -4829,7 +5585,7 @@
           <w:shd w:val="clear" w:color="auto" w:fill="FFFFFF"/>
           <w:lang w:val="en-US"/>
         </w:rPr>
-        <w:instrText>ADDIN CSL_CITATION {"citationItems":[{"id":"ITEM-1","itemData":{"DOI":"10.21105/joss.01686","ISSN":"2475-9066","author":[{"dropping-particle":"","family":"Wickham","given":"Hadley","non-dropping-particle":"","parse-names":false,"suffix":""},{"dropping-particle":"","family":"Averick","given":"Mara","non-dropping-particle":"","parse-names":false,"suffix":""},{"dropping-particle":"","family":"Bryan","given":"Jennifer","non-dropping-particle":"","parse-names":false,"suffix":""},{"dropping-particle":"","family":"Chang","given":"Winston","non-dropping-particle":"","parse-names":false,"suffix":""},{"dropping-particle":"","family":"McGowan","given":"Lucy","non-dropping-particle":"","parse-names":false,"suffix":""},{"dropping-particle":"","family":"François","given":"Romain","non-dropping-particle":"","parse-names":false,"suffix":""},{"dropping-particle":"","family":"Grolemund","given":"Garrett","non-dropping-particle":"","parse-names":false,"suffix":""},{"dropping-particle":"","family":"Hayes","given":"Alex","non-dropping-particle":"","parse-names":false,"suffix":""},{"dropping-particle":"","family":"Henry","given":"Lionel","non-dropping-particle":"","parse-names":false,"suffix":""},{"dropping-particle":"","family":"Hester","given":"Jim","non-dropping-particle":"","parse-names":false,"suffix":""},{"dropping-particle":"","family":"Kuhn","given":"Max","non-dropping-particle":"","parse-names":false,"suffix":""},{"dropping-particle":"","family":"Pedersen","given":"Thomas","non-dropping-particle":"","parse-names":false,"suffix":""},{"dropping-particle":"","family":"Miller","given":"Evan","non-dropping-particle":"","parse-names":false,"suffix":""},{"dropping-particle":"","family":"Bache","given":"Stephan","non-dropping-particle":"","parse-names":false,"suffix":""},{"dropping-particle":"","family":"Müller","given":"Kirill","non-dropping-particle":"","parse-names":false,"suffix":""},{"dropping-particle":"","family":"Ooms","given":"Jeroen","non-dropping-particle":"","parse-names":false,"suffix":""},{"dropping-particle":"","family":"Robinson","given":"David","non-dropping-particle":"","parse-names":false,"suffix":""},{"dropping-particle":"","family":"Seidel","given":"Dana","non-dropping-particle":"","parse-names":false,"suffix":""},{"dropping-particle":"","family":"Spinu","given":"Vitalie","non-dropping-particle":"","parse-names":false,"suffix":""},{"dropping-particle":"","family":"Takahashi","given":"Kohske","non-dropping-particle":"","parse-names":false,"suffix":""},{"dropping-particle":"","family":"Vaughan","given":"Davis","non-dropping-particle":"","parse-names":false,"suffix":""},{"dropping-particle":"","family":"Wilke","given":"Claus","non-dropping-particle":"","parse-names":false,"suffix":""},{"dropping-particle":"","family":"Woo","given":"Kara","non-dropping-particle":"","parse-names":false,"suffix":""},{"dropping-particle":"","family":"Yutani","given":"Hiroaki","non-dropping-particle":"","parse-names":false,"suffix":""}],"container-title":"Journal of Open Source Software","id":"ITEM-1","issue":"43","issued":{"date-parts":[["2019","11","21"]]},"page":"1686","title":"Welcome to the Tidyverse","type":"article-journal","volume":"4"},"uris":["http://www.mendeley.com/documents/?uuid=4fcb9a05-3107-4b61-92de-f2f338e63944"]}],"mendeley":{"formattedCitation":"(Wickham et al., 2019)","plainTextFormattedCitation":"(Wickham et al., 2019)","previouslyFormattedCitation":"&lt;sup&gt;2&lt;/sup&gt;"},"properties":{"noteIndex":0},"schema":"https://github.com/citation-style-language/schema/raw/master/csl-citation.json"}</w:instrText>
+        <w:instrText>ADDIN CSL_CITATION {"citationItems":[{"id":"ITEM-1","itemData":{"DOI":"10.21105/joss.01686","abstract":"At a high level, the tidyverse is a language for solving data science challenges with R code. Its primary goal is to facilitate a conversation between a human and a computer about data. Less abstractly, the tidyverse is a collection of R packages that share a high-level design philosophy and low-level grammar and data structures, so that learning one package makes it easier to learn the next. The tidyverse encompasses the repeated tasks at the heart of every data science project: data import, tidying, manipulation, visualisation, and programming. We expect that almost every project will use multiple domain-specific packages outside of the tidyverse: our goal is to provide tooling for the most common challenges; not to solve every possible problem. Notably, the tidyverse doesn't include tools for statistical modelling or communication. These toolkits are critical for data science, but are so large that they merit separate treatment. The tidyverse package allows users to install all tidyverse packages with a single command. There are a number of projects that are similar in scope to the tidyverse. The closest is perhaps Bioconductor (Gentleman et al., 2004; Huber et al., 2015), which provides an ecosystem of packages that support the analysis of high-throughput genomic data.","author":[{"dropping-particle":"","family":"Wickham","given":"Hadley","non-dropping-particle":"","parse-names":false,"suffix":""},{"dropping-particle":"","family":"Averick","given":"Mara","non-dropping-particle":"","parse-names":false,"suffix":""},{"dropping-particle":"","family":"Bryan","given":"Jennifer","non-dropping-particle":"","parse-names":false,"suffix":""},{"dropping-particle":"","family":"Chang","given":"Winston","non-dropping-particle":"","parse-names":false,"suffix":""},{"dropping-particle":"","family":"McGowan","given":"Lucy","non-dropping-particle":"","parse-names":false,"suffix":""},{"dropping-particle":"","family":"François","given":"Romain","non-dropping-particle":"","parse-names":false,"suffix":""},{"dropping-particle":"","family":"Grolemund","given":"Garrett","non-dropping-particle":"","parse-names":false,"suffix":""},{"dropping-particle":"","family":"Hayes","given":"Alex","non-dropping-particle":"","parse-names":false,"suffix":""},{"dropping-particle":"","family":"Henry","given":"Lionel","non-dropping-particle":"","parse-names":false,"suffix":""},{"dropping-particle":"","family":"Hester","given":"Jim","non-dropping-particle":"","parse-names":false,"suffix":""},{"dropping-particle":"","family":"Kuhn","given":"Max","non-dropping-particle":"","parse-names":false,"suffix":""},{"dropping-particle":"","family":"Pedersen","given":"Thomas","non-dropping-particle":"","parse-names":false,"suffix":""},{"dropping-particle":"","family":"Miller","given":"Evan","non-dropping-particle":"","parse-names":false,"suffix":""},{"dropping-particle":"","family":"Bache","given":"Stephan","non-dropping-particle":"","parse-names":false,"suffix":""},{"dropping-particle":"","family":"Müller","given":"Kirill","non-dropping-particle":"","parse-names":false,"suffix":""},{"dropping-particle":"","family":"Ooms","given":"Jeroen","non-dropping-particle":"","parse-names":false,"suffix":""},{"dropping-particle":"","family":"Robinson","given":"David","non-dropping-particle":"","parse-names":false,"suffix":""},{"dropping-particle":"","family":"Seidel","given":"Dana","non-dropping-particle":"","parse-names":false,"suffix":""},{"dropping-particle":"","family":"Spinu","given":"Vitalie","non-dropping-particle":"","parse-names":false,"suffix":""},{"dropping-particle":"","family":"Takahashi","given":"Kohske","non-dropping-particle":"","parse-names":false,"suffix":""},{"dropping-particle":"","family":"Vaughan","given":"Davis","non-dropping-particle":"","parse-names":false,"suffix":""},{"dropping-particle":"","family":"Wilke","given":"Claus","non-dropping-particle":"","parse-names":false,"suffix":""},{"dropping-particle":"","family":"Woo","given":"Kara","non-dropping-particle":"","parse-names":false,"suffix":""},{"dropping-particle":"","family":"Yutani","given":"Hiroaki","non-dropping-particle":"","parse-names":false,"suffix":""}],"container-title":"Journal of Open Source Software","id":"ITEM-1","issue":"43","issued":{"date-parts":[["2019"]]},"page":"1686","title":"Welcome to the Tidyverse","type":"article-journal","volume":"4"},"uris":["http://www.mendeley.com/documents/?uuid=4fba8e5c-a5ac-4359-8c1f-88c4a6a55259"]}],"mendeley":{"formattedCitation":"(Wickham et al., 2019)","plainTextFormattedCitation":"(Wickham et al., 2019)","previouslyFormattedCitation":"(Wickham et al., 2019)"},"properties":{"noteIndex":0},"schema":"https://github.com/citation-style-language/schema/raw/master/csl-citation.json"}</w:instrText>
       </w:r>
       <w:r>
         <w:rPr>
@@ -5055,7 +5811,7 @@
     </w:p>
     <w:p>
       <w:pPr>
-        <w:pStyle w:val="berschrift2"/>
+        <w:pStyle w:val="Heading2"/>
         <w:rPr>
           <w:lang w:val="en-US"/>
         </w:rPr>
@@ -5183,7 +5939,7 @@
     </w:p>
     <w:p>
       <w:pPr>
-        <w:pStyle w:val="berschrift1"/>
+        <w:pStyle w:val="Heading1"/>
         <w:rPr>
           <w:lang w:val="en-US"/>
         </w:rPr>
@@ -5216,9 +5972,6 @@
         <w:fldChar w:fldCharType="begin" w:fldLock="1"/>
       </w:r>
       <w:r>
-        <w:rPr>
-          <w:lang w:val="en-US"/>
-        </w:rPr>
         <w:instrText xml:space="preserve">ADDIN Mendeley Bibliography CSL_BIBLIOGRAPHY </w:instrText>
       </w:r>
       <w:r>
@@ -5226,14 +5979,6 @@
           <w:lang w:val="en-US"/>
         </w:rPr>
         <w:fldChar w:fldCharType="separate"/>
-      </w:r>
-      <w:r>
-        <w:rPr>
-          <w:rFonts w:ascii="Calibri" w:hAnsi="Calibri" w:cs="Calibri"/>
-          <w:noProof/>
-          <w:szCs w:val="24"/>
-        </w:rPr>
-        <w:t xml:space="preserve">R Core Team. (2022). </w:t>
       </w:r>
       <w:r>
         <w:rPr>
@@ -5243,7 +5988,7 @@
           <w:noProof/>
           <w:szCs w:val="24"/>
         </w:rPr>
-        <w:t>R: A Language and Environment for Statistical Computing</w:t>
+        <w:t>DWDS – Digitales Wörterbuch der deutschen Sprache. Das Wortauskunftssystem zur deutschen Sprache in Geschichte und Gegenwart.</w:t>
       </w:r>
       <w:r>
         <w:rPr>
@@ -5251,7 +5996,7 @@
           <w:noProof/>
           <w:szCs w:val="24"/>
         </w:rPr>
-        <w:t>. https://www.r-project.org/</w:t>
+        <w:t xml:space="preserve"> (2023). Berlin-Brandenburgischen Akademie der Wissenschaften. https://www.dwds.de/</w:t>
       </w:r>
     </w:p>
     <w:p>
@@ -5265,6 +6010,7 @@
         <w:rPr>
           <w:rFonts w:ascii="Calibri" w:hAnsi="Calibri" w:cs="Calibri"/>
           <w:noProof/>
+          <w:szCs w:val="24"/>
         </w:rPr>
       </w:pPr>
       <w:r>
@@ -5273,7 +6019,7 @@
           <w:noProof/>
           <w:szCs w:val="24"/>
         </w:rPr>
-        <w:t xml:space="preserve">Wickham, H., Averick, M., Bryan, J., Chang, W., McGowan, L., François, R., Grolemund, G., Hayes, A., Henry, L., Hester, J., Kuhn, M., Pedersen, T., Miller, E., Bache, S., Müller, K., Ooms, J., Robinson, D., Seidel, D., Spinu, V., … Yutani, H. (2019). Welcome to the Tidyverse. </w:t>
+        <w:t xml:space="preserve">R Core Team. (2022). </w:t>
       </w:r>
       <w:r>
         <w:rPr>
@@ -5283,7 +6029,7 @@
           <w:noProof/>
           <w:szCs w:val="24"/>
         </w:rPr>
-        <w:t>Journal of Open Source Software</w:t>
+        <w:t>R: A language and environment for statistical computing</w:t>
       </w:r>
       <w:r>
         <w:rPr>
@@ -5291,7 +6037,29 @@
           <w:noProof/>
           <w:szCs w:val="24"/>
         </w:rPr>
-        <w:t xml:space="preserve">, </w:t>
+        <w:t>. R Foundation for Statistical Computing, Vienna, Austria. https://www.r-project.org/</w:t>
+      </w:r>
+    </w:p>
+    <w:p>
+      <w:pPr>
+        <w:widowControl w:val="0"/>
+        <w:autoSpaceDE w:val="0"/>
+        <w:autoSpaceDN w:val="0"/>
+        <w:adjustRightInd w:val="0"/>
+        <w:spacing w:line="240" w:lineRule="auto"/>
+        <w:ind w:left="480" w:hanging="480"/>
+        <w:rPr>
+          <w:rFonts w:ascii="Calibri" w:hAnsi="Calibri" w:cs="Calibri"/>
+          <w:noProof/>
+        </w:rPr>
+      </w:pPr>
+      <w:r>
+        <w:rPr>
+          <w:rFonts w:ascii="Calibri" w:hAnsi="Calibri" w:cs="Calibri"/>
+          <w:noProof/>
+          <w:szCs w:val="24"/>
+        </w:rPr>
+        <w:t xml:space="preserve">Wickham, H., Averick, M., Bryan, J., Chang, W., McGowan, L., François, R., Grolemund, G., Hayes, A., Henry, L., Hester, J., Kuhn, M., Pedersen, T., Miller, E., Bache, S., Müller, K., Ooms, J., Robinson, D., Seidel, D., Spinu, V., … Yutani, H. (2019). Welcome to the Tidyverse. </w:t>
       </w:r>
       <w:r>
         <w:rPr>
@@ -5301,7 +6069,7 @@
           <w:noProof/>
           <w:szCs w:val="24"/>
         </w:rPr>
-        <w:t>4</w:t>
+        <w:t>Journal of Open Source Software</w:t>
       </w:r>
       <w:r>
         <w:rPr>
@@ -5309,12 +6077,30 @@
           <w:noProof/>
           <w:szCs w:val="24"/>
         </w:rPr>
+        <w:t xml:space="preserve">, </w:t>
+      </w:r>
+      <w:r>
+        <w:rPr>
+          <w:rFonts w:ascii="Calibri" w:hAnsi="Calibri" w:cs="Calibri"/>
+          <w:i/>
+          <w:iCs/>
+          <w:noProof/>
+          <w:szCs w:val="24"/>
+        </w:rPr>
+        <w:t>4</w:t>
+      </w:r>
+      <w:r>
+        <w:rPr>
+          <w:rFonts w:ascii="Calibri" w:hAnsi="Calibri" w:cs="Calibri"/>
+          <w:noProof/>
+          <w:szCs w:val="24"/>
+        </w:rPr>
         <w:t>(43), 1686. https://doi.org/10.21105/joss.01686</w:t>
       </w:r>
     </w:p>
     <w:p>
       <w:pPr>
-        <w:pStyle w:val="berschrift1"/>
+        <w:pStyle w:val="Heading1"/>
         <w:rPr>
           <w:lang w:val="en-US"/>
         </w:rPr>
@@ -5325,8 +6111,6 @@
         </w:rPr>
         <w:fldChar w:fldCharType="end"/>
       </w:r>
-      <w:bookmarkStart w:id="2" w:name="_GoBack"/>
-      <w:bookmarkEnd w:id="2"/>
     </w:p>
     <w:sectPr>
       <w:pgSz w:w="11906" w:h="16838"/>
@@ -5339,7 +6123,7 @@
 </file>
 
 <file path=word/numbering.xml><?xml version="1.0" encoding="utf-8"?>
-<w:numbering xmlns:wpc="http://schemas.microsoft.com/office/word/2010/wordprocessingCanvas" xmlns:cx="http://schemas.microsoft.com/office/drawing/2014/chartex" xmlns:cx1="http://schemas.microsoft.com/office/drawing/2015/9/8/chartex" xmlns:mc="http://schemas.openxmlformats.org/markup-compatibility/2006" xmlns:o="urn:schemas-microsoft-com:office:office" xmlns:r="http://schemas.openxmlformats.org/officeDocument/2006/relationships" xmlns:m="http://schemas.openxmlformats.org/officeDocument/2006/math" xmlns:v="urn:schemas-microsoft-com:vml" xmlns:wp14="http://schemas.microsoft.com/office/word/2010/wordprocessingDrawing" xmlns:wp="http://schemas.openxmlformats.org/drawingml/2006/wordprocessingDrawing" xmlns:w10="urn:schemas-microsoft-com:office:word" xmlns:w="http://schemas.openxmlformats.org/wordprocessingml/2006/main" xmlns:w14="http://schemas.microsoft.com/office/word/2010/wordml" xmlns:w15="http://schemas.microsoft.com/office/word/2012/wordml" xmlns:w16se="http://schemas.microsoft.com/office/word/2015/wordml/symex" xmlns:wpg="http://schemas.microsoft.com/office/word/2010/wordprocessingGroup" xmlns:wpi="http://schemas.microsoft.com/office/word/2010/wordprocessingInk" xmlns:wne="http://schemas.microsoft.com/office/word/2006/wordml" xmlns:wps="http://schemas.microsoft.com/office/word/2010/wordprocessingShape" mc:Ignorable="w14 w15 w16se wp14">
+<w:numbering xmlns:wpc="http://schemas.microsoft.com/office/word/2010/wordprocessingCanvas" xmlns:cx="http://schemas.microsoft.com/office/drawing/2014/chartex" xmlns:cx1="http://schemas.microsoft.com/office/drawing/2015/9/8/chartex" xmlns:cx2="http://schemas.microsoft.com/office/drawing/2015/10/21/chartex" xmlns:cx3="http://schemas.microsoft.com/office/drawing/2016/5/9/chartex" xmlns:cx4="http://schemas.microsoft.com/office/drawing/2016/5/10/chartex" xmlns:cx5="http://schemas.microsoft.com/office/drawing/2016/5/11/chartex" xmlns:cx6="http://schemas.microsoft.com/office/drawing/2016/5/12/chartex" xmlns:cx7="http://schemas.microsoft.com/office/drawing/2016/5/13/chartex" xmlns:cx8="http://schemas.microsoft.com/office/drawing/2016/5/14/chartex" xmlns:mc="http://schemas.openxmlformats.org/markup-compatibility/2006" xmlns:aink="http://schemas.microsoft.com/office/drawing/2016/ink" xmlns:am3d="http://schemas.microsoft.com/office/drawing/2017/model3d" xmlns:o="urn:schemas-microsoft-com:office:office" xmlns:oel="http://schemas.microsoft.com/office/2019/extlst" xmlns:r="http://schemas.openxmlformats.org/officeDocument/2006/relationships" xmlns:m="http://schemas.openxmlformats.org/officeDocument/2006/math" xmlns:v="urn:schemas-microsoft-com:vml" xmlns:wp14="http://schemas.microsoft.com/office/word/2010/wordprocessingDrawing" xmlns:wp="http://schemas.openxmlformats.org/drawingml/2006/wordprocessingDrawing" xmlns:w10="urn:schemas-microsoft-com:office:word" xmlns:w="http://schemas.openxmlformats.org/wordprocessingml/2006/main" xmlns:w14="http://schemas.microsoft.com/office/word/2010/wordml" xmlns:w15="http://schemas.microsoft.com/office/word/2012/wordml" xmlns:w16cex="http://schemas.microsoft.com/office/word/2018/wordml/cex" xmlns:w16cid="http://schemas.microsoft.com/office/word/2016/wordml/cid" xmlns:w16="http://schemas.microsoft.com/office/word/2018/wordml" xmlns:w16sdtdh="http://schemas.microsoft.com/office/word/2020/wordml/sdtdatahash" xmlns:w16se="http://schemas.microsoft.com/office/word/2015/wordml/symex" xmlns:wpg="http://schemas.microsoft.com/office/word/2010/wordprocessingGroup" xmlns:wpi="http://schemas.microsoft.com/office/word/2010/wordprocessingInk" xmlns:wne="http://schemas.microsoft.com/office/word/2006/wordml" xmlns:wps="http://schemas.microsoft.com/office/word/2010/wordprocessingShape" mc:Ignorable="w14 w15 w16se w16cid w16 w16cex w16sdtdh wp14">
   <w:abstractNum w:abstractNumId="0" w15:restartNumberingAfterBreak="0">
     <w:nsid w:val="FFFFFF89"/>
     <w:multiLevelType w:val="singleLevel"/>
@@ -5347,7 +6131,7 @@
     <w:lvl w:ilvl="0">
       <w:start w:val="1"/>
       <w:numFmt w:val="bullet"/>
-      <w:pStyle w:val="Aufzhlungszeichen"/>
+      <w:pStyle w:val="ListBullet"/>
       <w:lvlText w:val=""/>
       <w:lvlJc w:val="left"/>
       <w:pPr>
@@ -5361,14 +6145,22 @@
       </w:rPr>
     </w:lvl>
   </w:abstractNum>
-  <w:num w:numId="1">
+  <w:num w:numId="1" w16cid:durableId="1730958506">
     <w:abstractNumId w:val="0"/>
   </w:num>
 </w:numbering>
 </file>
 
+<file path=word/people.xml><?xml version="1.0" encoding="utf-8"?>
+<w15:people xmlns:wpc="http://schemas.microsoft.com/office/word/2010/wordprocessingCanvas" xmlns:cx="http://schemas.microsoft.com/office/drawing/2014/chartex" xmlns:cx1="http://schemas.microsoft.com/office/drawing/2015/9/8/chartex" xmlns:cx2="http://schemas.microsoft.com/office/drawing/2015/10/21/chartex" xmlns:cx3="http://schemas.microsoft.com/office/drawing/2016/5/9/chartex" xmlns:cx4="http://schemas.microsoft.com/office/drawing/2016/5/10/chartex" xmlns:cx5="http://schemas.microsoft.com/office/drawing/2016/5/11/chartex" xmlns:cx6="http://schemas.microsoft.com/office/drawing/2016/5/12/chartex" xmlns:cx7="http://schemas.microsoft.com/office/drawing/2016/5/13/chartex" xmlns:cx8="http://schemas.microsoft.com/office/drawing/2016/5/14/chartex" xmlns:mc="http://schemas.openxmlformats.org/markup-compatibility/2006" xmlns:aink="http://schemas.microsoft.com/office/drawing/2016/ink" xmlns:am3d="http://schemas.microsoft.com/office/drawing/2017/model3d" xmlns:o="urn:schemas-microsoft-com:office:office" xmlns:oel="http://schemas.microsoft.com/office/2019/extlst" xmlns:r="http://schemas.openxmlformats.org/officeDocument/2006/relationships" xmlns:m="http://schemas.openxmlformats.org/officeDocument/2006/math" xmlns:v="urn:schemas-microsoft-com:vml" xmlns:wp14="http://schemas.microsoft.com/office/word/2010/wordprocessingDrawing" xmlns:wp="http://schemas.openxmlformats.org/drawingml/2006/wordprocessingDrawing" xmlns:w10="urn:schemas-microsoft-com:office:word" xmlns:w="http://schemas.openxmlformats.org/wordprocessingml/2006/main" xmlns:w14="http://schemas.microsoft.com/office/word/2010/wordml" xmlns:w15="http://schemas.microsoft.com/office/word/2012/wordml" xmlns:w16cex="http://schemas.microsoft.com/office/word/2018/wordml/cex" xmlns:w16cid="http://schemas.microsoft.com/office/word/2016/wordml/cid" xmlns:w16="http://schemas.microsoft.com/office/word/2018/wordml" xmlns:w16sdtdh="http://schemas.microsoft.com/office/word/2020/wordml/sdtdatahash" xmlns:w16se="http://schemas.microsoft.com/office/word/2015/wordml/symex" xmlns:wpg="http://schemas.microsoft.com/office/word/2010/wordprocessingGroup" xmlns:wpi="http://schemas.microsoft.com/office/word/2010/wordprocessingInk" xmlns:wne="http://schemas.microsoft.com/office/word/2006/wordml" xmlns:wps="http://schemas.microsoft.com/office/word/2010/wordprocessingShape" mc:Ignorable="w14 w15 w16se w16cid w16 w16cex w16sdtdh wp14">
+  <w15:person w15:author="Malin Styrnal">
+    <w15:presenceInfo w15:providerId="Windows Live" w15:userId="609d6bea45b0bd3d"/>
+  </w15:person>
+</w15:people>
+</file>
+
 <file path=word/styles.xml><?xml version="1.0" encoding="utf-8"?>
-<w:styles xmlns:mc="http://schemas.openxmlformats.org/markup-compatibility/2006" xmlns:r="http://schemas.openxmlformats.org/officeDocument/2006/relationships" xmlns:w="http://schemas.openxmlformats.org/wordprocessingml/2006/main" xmlns:w14="http://schemas.microsoft.com/office/word/2010/wordml" xmlns:w15="http://schemas.microsoft.com/office/word/2012/wordml" xmlns:w16se="http://schemas.microsoft.com/office/word/2015/wordml/symex" mc:Ignorable="w14 w15 w16se">
+<w:styles xmlns:mc="http://schemas.openxmlformats.org/markup-compatibility/2006" xmlns:r="http://schemas.openxmlformats.org/officeDocument/2006/relationships" xmlns:w="http://schemas.openxmlformats.org/wordprocessingml/2006/main" xmlns:w14="http://schemas.microsoft.com/office/word/2010/wordml" xmlns:w15="http://schemas.microsoft.com/office/word/2012/wordml" xmlns:w16cex="http://schemas.microsoft.com/office/word/2018/wordml/cex" xmlns:w16cid="http://schemas.microsoft.com/office/word/2016/wordml/cid" xmlns:w16="http://schemas.microsoft.com/office/word/2018/wordml" xmlns:w16sdtdh="http://schemas.microsoft.com/office/word/2020/wordml/sdtdatahash" xmlns:w16se="http://schemas.microsoft.com/office/word/2015/wordml/symex" mc:Ignorable="w14 w15 w16se w16cid w16 w16cex w16sdtdh">
   <w:docDefaults>
     <w:rPrDefault>
       <w:rPr>
@@ -5384,7 +6176,7 @@
       </w:pPr>
     </w:pPrDefault>
   </w:docDefaults>
-  <w:latentStyles w:defLockedState="0" w:defUIPriority="99" w:defSemiHidden="0" w:defUnhideWhenUsed="0" w:defQFormat="0" w:count="371">
+  <w:latentStyles w:defLockedState="0" w:defUIPriority="99" w:defSemiHidden="0" w:defUnhideWhenUsed="0" w:defQFormat="0" w:count="376">
     <w:lsdException w:name="Normal" w:uiPriority="0" w:qFormat="1"/>
     <w:lsdException w:name="heading 1" w:uiPriority="9" w:qFormat="1"/>
     <w:lsdException w:name="heading 2" w:semiHidden="1" w:uiPriority="9" w:unhideWhenUsed="1" w:qFormat="1"/>
@@ -5756,16 +6548,21 @@
     <w:lsdException w:name="List Table 5 Dark Accent 6" w:uiPriority="50"/>
     <w:lsdException w:name="List Table 6 Colorful Accent 6" w:uiPriority="51"/>
     <w:lsdException w:name="List Table 7 Colorful Accent 6" w:uiPriority="52"/>
+    <w:lsdException w:name="Mention" w:semiHidden="1" w:unhideWhenUsed="1"/>
+    <w:lsdException w:name="Smart Hyperlink" w:semiHidden="1" w:unhideWhenUsed="1"/>
+    <w:lsdException w:name="Hashtag" w:semiHidden="1" w:unhideWhenUsed="1"/>
+    <w:lsdException w:name="Unresolved Mention" w:semiHidden="1" w:unhideWhenUsed="1"/>
+    <w:lsdException w:name="Smart Link" w:semiHidden="1" w:unhideWhenUsed="1"/>
   </w:latentStyles>
-  <w:style w:type="paragraph" w:default="1" w:styleId="Standard">
+  <w:style w:type="paragraph" w:default="1" w:styleId="Normal">
     <w:name w:val="Normal"/>
     <w:qFormat/>
   </w:style>
-  <w:style w:type="paragraph" w:styleId="berschrift1">
+  <w:style w:type="paragraph" w:styleId="Heading1">
     <w:name w:val="heading 1"/>
-    <w:basedOn w:val="Standard"/>
-    <w:next w:val="Standard"/>
-    <w:link w:val="berschrift1Zchn"/>
+    <w:basedOn w:val="Normal"/>
+    <w:next w:val="Normal"/>
+    <w:link w:val="Heading1Char"/>
     <w:uiPriority w:val="9"/>
     <w:qFormat/>
     <w:rsid w:val="00106A19"/>
@@ -5782,11 +6579,11 @@
       <w:szCs w:val="32"/>
     </w:rPr>
   </w:style>
-  <w:style w:type="paragraph" w:styleId="berschrift2">
+  <w:style w:type="paragraph" w:styleId="Heading2">
     <w:name w:val="heading 2"/>
-    <w:basedOn w:val="Standard"/>
-    <w:next w:val="Standard"/>
-    <w:link w:val="berschrift2Zchn"/>
+    <w:basedOn w:val="Normal"/>
+    <w:next w:val="Normal"/>
+    <w:link w:val="Heading2Char"/>
     <w:uiPriority w:val="9"/>
     <w:unhideWhenUsed/>
     <w:qFormat/>
@@ -5804,13 +6601,12 @@
       <w:szCs w:val="26"/>
     </w:rPr>
   </w:style>
-  <w:style w:type="character" w:default="1" w:styleId="Absatz-Standardschriftart">
+  <w:style w:type="character" w:default="1" w:styleId="DefaultParagraphFont">
     <w:name w:val="Default Paragraph Font"/>
     <w:uiPriority w:val="1"/>
-    <w:semiHidden/>
     <w:unhideWhenUsed/>
   </w:style>
-  <w:style w:type="table" w:default="1" w:styleId="NormaleTabelle">
+  <w:style w:type="table" w:default="1" w:styleId="TableNormal">
     <w:name w:val="Normal Table"/>
     <w:uiPriority w:val="99"/>
     <w:semiHidden/>
@@ -5825,7 +6621,7 @@
       </w:tblCellMar>
     </w:tblPr>
   </w:style>
-  <w:style w:type="numbering" w:default="1" w:styleId="KeineListe">
+  <w:style w:type="numbering" w:default="1" w:styleId="NoList">
     <w:name w:val="No List"/>
     <w:uiPriority w:val="99"/>
     <w:semiHidden/>
@@ -5833,7 +6629,7 @@
   </w:style>
   <w:style w:type="paragraph" w:customStyle="1" w:styleId="paragraph">
     <w:name w:val="paragraph"/>
-    <w:basedOn w:val="Standard"/>
+    <w:basedOn w:val="Normal"/>
     <w:rsid w:val="00537F56"/>
     <w:pPr>
       <w:spacing w:before="100" w:beforeAutospacing="1" w:after="100" w:afterAutospacing="1" w:line="240" w:lineRule="auto"/>
@@ -5847,27 +6643,27 @@
   </w:style>
   <w:style w:type="character" w:customStyle="1" w:styleId="normaltextrun">
     <w:name w:val="normaltextrun"/>
-    <w:basedOn w:val="Absatz-Standardschriftart"/>
+    <w:basedOn w:val="DefaultParagraphFont"/>
     <w:rsid w:val="00537F56"/>
   </w:style>
   <w:style w:type="character" w:customStyle="1" w:styleId="eop">
     <w:name w:val="eop"/>
-    <w:basedOn w:val="Absatz-Standardschriftart"/>
+    <w:basedOn w:val="DefaultParagraphFont"/>
     <w:rsid w:val="00537F56"/>
   </w:style>
   <w:style w:type="character" w:customStyle="1" w:styleId="bcx9">
     <w:name w:val="bcx9"/>
-    <w:basedOn w:val="Absatz-Standardschriftart"/>
+    <w:basedOn w:val="DefaultParagraphFont"/>
     <w:rsid w:val="00537F56"/>
   </w:style>
   <w:style w:type="character" w:customStyle="1" w:styleId="scxw130755725">
     <w:name w:val="scxw130755725"/>
-    <w:basedOn w:val="Absatz-Standardschriftart"/>
+    <w:basedOn w:val="DefaultParagraphFont"/>
     <w:rsid w:val="00537F56"/>
   </w:style>
-  <w:style w:type="table" w:styleId="EinfacheTabelle2">
+  <w:style w:type="table" w:styleId="PlainTable2">
     <w:name w:val="Plain Table 2"/>
-    <w:basedOn w:val="NormaleTabelle"/>
+    <w:basedOn w:val="TableNormal"/>
     <w:uiPriority w:val="42"/>
     <w:rsid w:val="00567820"/>
     <w:pPr>
@@ -5945,9 +6741,9 @@
       </w:tcPr>
     </w:tblStylePr>
   </w:style>
-  <w:style w:type="table" w:styleId="Tabellenraster">
+  <w:style w:type="table" w:styleId="TableGrid">
     <w:name w:val="Table Grid"/>
-    <w:basedOn w:val="NormaleTabelle"/>
+    <w:basedOn w:val="TableNormal"/>
     <w:uiPriority w:val="39"/>
     <w:rsid w:val="00567820"/>
     <w:pPr>
@@ -5964,10 +6760,10 @@
       </w:tblBorders>
     </w:tblPr>
   </w:style>
-  <w:style w:type="paragraph" w:styleId="Beschriftung">
+  <w:style w:type="paragraph" w:styleId="Caption">
     <w:name w:val="caption"/>
-    <w:basedOn w:val="Standard"/>
-    <w:next w:val="Standard"/>
+    <w:basedOn w:val="Normal"/>
+    <w:next w:val="Normal"/>
     <w:uiPriority w:val="35"/>
     <w:unhideWhenUsed/>
     <w:qFormat/>
@@ -5981,10 +6777,10 @@
       <w:iCs/>
     </w:rPr>
   </w:style>
-  <w:style w:type="character" w:customStyle="1" w:styleId="berschrift1Zchn">
-    <w:name w:val="Überschrift 1 Zchn"/>
-    <w:basedOn w:val="Absatz-Standardschriftart"/>
-    <w:link w:val="berschrift1"/>
+  <w:style w:type="character" w:customStyle="1" w:styleId="Heading1Char">
+    <w:name w:val="Heading 1 Char"/>
+    <w:basedOn w:val="DefaultParagraphFont"/>
+    <w:link w:val="Heading1"/>
     <w:uiPriority w:val="9"/>
     <w:rsid w:val="00106A19"/>
     <w:rPr>
@@ -5994,10 +6790,10 @@
       <w:szCs w:val="32"/>
     </w:rPr>
   </w:style>
-  <w:style w:type="character" w:customStyle="1" w:styleId="berschrift2Zchn">
-    <w:name w:val="Überschrift 2 Zchn"/>
-    <w:basedOn w:val="Absatz-Standardschriftart"/>
-    <w:link w:val="berschrift2"/>
+  <w:style w:type="character" w:customStyle="1" w:styleId="Heading2Char">
+    <w:name w:val="Heading 2 Char"/>
+    <w:basedOn w:val="DefaultParagraphFont"/>
+    <w:link w:val="Heading2"/>
     <w:uiPriority w:val="9"/>
     <w:rsid w:val="0058450A"/>
     <w:rPr>
@@ -6007,9 +6803,9 @@
       <w:szCs w:val="26"/>
     </w:rPr>
   </w:style>
-  <w:style w:type="paragraph" w:styleId="Aufzhlungszeichen">
+  <w:style w:type="paragraph" w:styleId="ListBullet">
     <w:name w:val="List Bullet"/>
-    <w:basedOn w:val="Standard"/>
+    <w:basedOn w:val="Normal"/>
     <w:uiPriority w:val="99"/>
     <w:unhideWhenUsed/>
     <w:rsid w:val="00372F49"/>
@@ -6020,9 +6816,9 @@
       <w:contextualSpacing/>
     </w:pPr>
   </w:style>
-  <w:style w:type="character" w:styleId="Platzhaltertext">
+  <w:style w:type="character" w:styleId="PlaceholderText">
     <w:name w:val="Placeholder Text"/>
-    <w:basedOn w:val="Absatz-Standardschriftart"/>
+    <w:basedOn w:val="DefaultParagraphFont"/>
     <w:uiPriority w:val="99"/>
     <w:semiHidden/>
     <w:rsid w:val="00E73B76"/>
@@ -6030,9 +6826,9 @@
       <w:color w:val="808080"/>
     </w:rPr>
   </w:style>
-  <w:style w:type="paragraph" w:styleId="Listenabsatz">
+  <w:style w:type="paragraph" w:styleId="ListParagraph">
     <w:name w:val="List Paragraph"/>
-    <w:basedOn w:val="Standard"/>
+    <w:basedOn w:val="Normal"/>
     <w:uiPriority w:val="34"/>
     <w:qFormat/>
     <w:rsid w:val="00A91C2A"/>
@@ -6043,7 +6839,7 @@
   </w:style>
   <w:style w:type="character" w:styleId="Hyperlink">
     <w:name w:val="Hyperlink"/>
-    <w:basedOn w:val="Absatz-Standardschriftart"/>
+    <w:basedOn w:val="DefaultParagraphFont"/>
     <w:uiPriority w:val="99"/>
     <w:unhideWhenUsed/>
     <w:rsid w:val="00D45BDC"/>
@@ -6054,7 +6850,7 @@
   </w:style>
   <w:style w:type="character" w:customStyle="1" w:styleId="UnresolvedMention1">
     <w:name w:val="Unresolved Mention1"/>
-    <w:basedOn w:val="Absatz-Standardschriftart"/>
+    <w:basedOn w:val="DefaultParagraphFont"/>
     <w:uiPriority w:val="99"/>
     <w:semiHidden/>
     <w:unhideWhenUsed/>
@@ -6064,10 +6860,10 @@
       <w:shd w:val="clear" w:color="auto" w:fill="E1DFDD"/>
     </w:rPr>
   </w:style>
-  <w:style w:type="paragraph" w:styleId="Kommentartext">
+  <w:style w:type="paragraph" w:styleId="CommentText">
     <w:name w:val="annotation text"/>
-    <w:basedOn w:val="Standard"/>
-    <w:link w:val="KommentartextZchn"/>
+    <w:basedOn w:val="Normal"/>
+    <w:link w:val="CommentTextChar"/>
     <w:uiPriority w:val="99"/>
     <w:semiHidden/>
     <w:unhideWhenUsed/>
@@ -6080,10 +6876,10 @@
       <w:szCs w:val="20"/>
     </w:rPr>
   </w:style>
-  <w:style w:type="character" w:customStyle="1" w:styleId="KommentartextZchn">
-    <w:name w:val="Kommentartext Zchn"/>
-    <w:basedOn w:val="Absatz-Standardschriftart"/>
-    <w:link w:val="Kommentartext"/>
+  <w:style w:type="character" w:customStyle="1" w:styleId="CommentTextChar">
+    <w:name w:val="Comment Text Char"/>
+    <w:basedOn w:val="DefaultParagraphFont"/>
+    <w:link w:val="CommentText"/>
     <w:uiPriority w:val="99"/>
     <w:semiHidden/>
     <w:rsid w:val="00782073"/>
@@ -6092,9 +6888,9 @@
       <w:szCs w:val="20"/>
     </w:rPr>
   </w:style>
-  <w:style w:type="character" w:styleId="Kommentarzeichen">
+  <w:style w:type="character" w:styleId="CommentReference">
     <w:name w:val="annotation reference"/>
-    <w:basedOn w:val="Absatz-Standardschriftart"/>
+    <w:basedOn w:val="DefaultParagraphFont"/>
     <w:uiPriority w:val="99"/>
     <w:semiHidden/>
     <w:unhideWhenUsed/>
@@ -6104,11 +6900,11 @@
       <w:szCs w:val="16"/>
     </w:rPr>
   </w:style>
-  <w:style w:type="paragraph" w:styleId="Titel">
+  <w:style w:type="paragraph" w:styleId="Title">
     <w:name w:val="Title"/>
-    <w:basedOn w:val="Standard"/>
-    <w:next w:val="Standard"/>
-    <w:link w:val="TitelZchn"/>
+    <w:basedOn w:val="Normal"/>
+    <w:next w:val="Normal"/>
+    <w:link w:val="TitleChar"/>
     <w:uiPriority w:val="10"/>
     <w:qFormat/>
     <w:rsid w:val="00E97526"/>
@@ -6126,10 +6922,10 @@
       <w:lang w:val="en-US"/>
     </w:rPr>
   </w:style>
-  <w:style w:type="character" w:customStyle="1" w:styleId="TitelZchn">
-    <w:name w:val="Titel Zchn"/>
-    <w:basedOn w:val="Absatz-Standardschriftart"/>
-    <w:link w:val="Titel"/>
+  <w:style w:type="character" w:customStyle="1" w:styleId="TitleChar">
+    <w:name w:val="Title Char"/>
+    <w:basedOn w:val="DefaultParagraphFont"/>
+    <w:link w:val="Title"/>
     <w:uiPriority w:val="10"/>
     <w:rsid w:val="00E97526"/>
     <w:rPr>
@@ -6141,7 +6937,7 @@
       <w:lang w:val="en-US"/>
     </w:rPr>
   </w:style>
-  <w:style w:type="paragraph" w:styleId="berarbeitung">
+  <w:style w:type="paragraph" w:styleId="Revision">
     <w:name w:val="Revision"/>
     <w:hidden/>
     <w:uiPriority w:val="99"/>
@@ -6151,11 +6947,11 @@
       <w:spacing w:after="0" w:line="240" w:lineRule="auto"/>
     </w:pPr>
   </w:style>
-  <w:style w:type="paragraph" w:styleId="Kommentarthema">
+  <w:style w:type="paragraph" w:styleId="CommentSubject">
     <w:name w:val="annotation subject"/>
-    <w:basedOn w:val="Kommentartext"/>
-    <w:next w:val="Kommentartext"/>
-    <w:link w:val="KommentarthemaZchn"/>
+    <w:basedOn w:val="CommentText"/>
+    <w:next w:val="CommentText"/>
+    <w:link w:val="CommentSubjectChar"/>
     <w:uiPriority w:val="99"/>
     <w:semiHidden/>
     <w:unhideWhenUsed/>
@@ -6165,10 +6961,10 @@
       <w:bCs/>
     </w:rPr>
   </w:style>
-  <w:style w:type="character" w:customStyle="1" w:styleId="KommentarthemaZchn">
-    <w:name w:val="Kommentarthema Zchn"/>
-    <w:basedOn w:val="KommentartextZchn"/>
-    <w:link w:val="Kommentarthema"/>
+  <w:style w:type="character" w:customStyle="1" w:styleId="CommentSubjectChar">
+    <w:name w:val="Comment Subject Char"/>
+    <w:basedOn w:val="CommentTextChar"/>
+    <w:link w:val="CommentSubject"/>
     <w:uiPriority w:val="99"/>
     <w:semiHidden/>
     <w:rsid w:val="00F35CBE"/>
@@ -6179,9 +6975,9 @@
       <w:szCs w:val="20"/>
     </w:rPr>
   </w:style>
-  <w:style w:type="character" w:styleId="BesuchterLink">
+  <w:style w:type="character" w:styleId="FollowedHyperlink">
     <w:name w:val="FollowedHyperlink"/>
-    <w:basedOn w:val="Absatz-Standardschriftart"/>
+    <w:basedOn w:val="DefaultParagraphFont"/>
     <w:uiPriority w:val="99"/>
     <w:semiHidden/>
     <w:unhideWhenUsed/>
@@ -6193,7 +6989,7 @@
   </w:style>
   <w:style w:type="character" w:customStyle="1" w:styleId="scxw235606965">
     <w:name w:val="scxw235606965"/>
-    <w:basedOn w:val="Absatz-Standardschriftart"/>
+    <w:basedOn w:val="DefaultParagraphFont"/>
     <w:rsid w:val="00DC6356"/>
   </w:style>
 </w:styles>
@@ -6461,12 +7257,7 @@
 </file>
 
 <file path=customXml/item1.xml><?xml version="1.0" encoding="utf-8"?>
-<?mso-contentType ?>
-<FormTemplates xmlns="http://schemas.microsoft.com/sharepoint/v3/contenttype/forms">
-  <Display>DocumentLibraryForm</Display>
-  <Edit>DocumentLibraryForm</Edit>
-  <New>DocumentLibraryForm</New>
-</FormTemplates>
+<b:Sources xmlns:b="http://schemas.openxmlformats.org/officeDocument/2006/bibliography" xmlns="http://schemas.openxmlformats.org/officeDocument/2006/bibliography" SelectedStyle="\APASixthEditionOfficeOnline.xsl" StyleName="APA" Version="6"/>
 </file>
 
 <file path=customXml/item2.xml><?xml version="1.0" encoding="utf-8"?>
@@ -6476,10 +7267,6 @@
 </file>
 
 <file path=customXml/item3.xml><?xml version="1.0" encoding="utf-8"?>
-<writefull-cache xmlns="urn:writefull-cache:Suggestions">{"suggestions":{},"typeOfAccount":"freemium"}</writefull-cache>
-</file>
-
-<file path=customXml/item4.xml><?xml version="1.0" encoding="utf-8"?>
 <ct:contentTypeSchema xmlns:ct="http://schemas.microsoft.com/office/2006/metadata/contentType" xmlns:ma="http://schemas.microsoft.com/office/2006/metadata/properties/metaAttributes" ct:_="" ma:_="" ma:contentTypeName="Dokument" ma:contentTypeID="0x0101009579D57EE847E642B6F98C43226B6514" ma:contentTypeVersion="4" ma:contentTypeDescription="Ein neues Dokument erstellen." ma:contentTypeScope="" ma:versionID="d441109744dd39c89393554580da98a0">
   <xsd:schema xmlns:xsd="http://www.w3.org/2001/XMLSchema" xmlns:xs="http://www.w3.org/2001/XMLSchema" xmlns:p="http://schemas.microsoft.com/office/2006/metadata/properties" xmlns:ns2="fb4fa6b5-6855-4178-b0d3-8ace46b933cb" targetNamespace="http://schemas.microsoft.com/office/2006/metadata/properties" ma:root="true" ma:fieldsID="3093c0460237daedabc7208a7441f758" ns2:_="">
     <xsd:import namespace="fb4fa6b5-6855-4178-b0d3-8ace46b933cb"/>
@@ -6625,14 +7412,23 @@
 </ct:contentTypeSchema>
 </file>
 
+<file path=customXml/item4.xml><?xml version="1.0" encoding="utf-8"?>
+<?mso-contentType ?>
+<FormTemplates xmlns="http://schemas.microsoft.com/sharepoint/v3/contenttype/forms">
+  <Display>DocumentLibraryForm</Display>
+  <Edit>DocumentLibraryForm</Edit>
+  <New>DocumentLibraryForm</New>
+</FormTemplates>
+</file>
+
 <file path=customXml/item5.xml><?xml version="1.0" encoding="utf-8"?>
-<b:Sources xmlns:b="http://schemas.openxmlformats.org/officeDocument/2006/bibliography" xmlns="http://schemas.openxmlformats.org/officeDocument/2006/bibliography" SelectedStyle="\APASixthEditionOfficeOnline.xsl" StyleName="APA" Version="6"/>
+<writefull-cache xmlns="urn:writefull-cache:Suggestions">{"suggestions":{},"typeOfAccount":"freemium"}</writefull-cache>
 </file>
 
 <file path=customXml/itemProps1.xml><?xml version="1.0" encoding="utf-8"?>
-<ds:datastoreItem xmlns:ds="http://schemas.openxmlformats.org/officeDocument/2006/customXml" ds:itemID="{23F86A3D-B680-48FD-BDD8-1F33173A697B}">
+<ds:datastoreItem xmlns:ds="http://schemas.openxmlformats.org/officeDocument/2006/customXml" ds:itemID="{DCD6936A-5BBD-4DDD-A4B9-1F37DD240244}">
   <ds:schemaRefs>
-    <ds:schemaRef ds:uri="http://schemas.microsoft.com/sharepoint/v3/contenttype/forms"/>
+    <ds:schemaRef ds:uri="http://schemas.openxmlformats.org/officeDocument/2006/bibliography"/>
   </ds:schemaRefs>
 </ds:datastoreItem>
 </file>
@@ -6647,14 +7443,6 @@
 </file>
 
 <file path=customXml/itemProps3.xml><?xml version="1.0" encoding="utf-8"?>
-<ds:datastoreItem xmlns:ds="http://schemas.openxmlformats.org/officeDocument/2006/customXml" ds:itemID="{47D58EEB-0F90-44FD-833B-1D4815436D64}">
-  <ds:schemaRefs>
-    <ds:schemaRef ds:uri="urn:writefull-cache:Suggestions"/>
-  </ds:schemaRefs>
-</ds:datastoreItem>
-</file>
-
-<file path=customXml/itemProps4.xml><?xml version="1.0" encoding="utf-8"?>
 <ds:datastoreItem xmlns:ds="http://schemas.openxmlformats.org/officeDocument/2006/customXml" ds:itemID="{E2A75B2F-3E6F-479E-BF1D-A3356BE1BFBC}">
   <ds:schemaRefs>
     <ds:schemaRef ds:uri="http://schemas.microsoft.com/office/2006/metadata/contentType"/>
@@ -6672,10 +7460,18 @@
 </ds:datastoreItem>
 </file>
 
+<file path=customXml/itemProps4.xml><?xml version="1.0" encoding="utf-8"?>
+<ds:datastoreItem xmlns:ds="http://schemas.openxmlformats.org/officeDocument/2006/customXml" ds:itemID="{23F86A3D-B680-48FD-BDD8-1F33173A697B}">
+  <ds:schemaRefs>
+    <ds:schemaRef ds:uri="http://schemas.microsoft.com/sharepoint/v3/contenttype/forms"/>
+  </ds:schemaRefs>
+</ds:datastoreItem>
+</file>
+
 <file path=customXml/itemProps5.xml><?xml version="1.0" encoding="utf-8"?>
-<ds:datastoreItem xmlns:ds="http://schemas.openxmlformats.org/officeDocument/2006/customXml" ds:itemID="{DCD6936A-5BBD-4DDD-A4B9-1F37DD240244}">
+<ds:datastoreItem xmlns:ds="http://schemas.openxmlformats.org/officeDocument/2006/customXml" ds:itemID="{47D58EEB-0F90-44FD-833B-1D4815436D64}">
   <ds:schemaRefs>
-    <ds:schemaRef ds:uri="http://schemas.openxmlformats.org/officeDocument/2006/bibliography"/>
+    <ds:schemaRef ds:uri="urn:writefull-cache:Suggestions"/>
   </ds:schemaRefs>
 </ds:datastoreItem>
 </file>
</xml_diff>

<commit_message>
edited missing data in methods
</commit_message>
<xml_diff>
--- a/methods.docx
+++ b/methods.docx
@@ -90,30 +90,48 @@
         </w:rPr>
         <w:t xml:space="preserve"> </w:t>
       </w:r>
-      <w:bookmarkStart w:id="0" w:name="_Hlk139982901"/>
-      <w:ins w:id="1" w:author="Malin Styrnal" w:date="2023-07-11T16:17:00Z">
-        <w:r>
-          <w:rPr>
-            <w:rStyle w:val="normaltextrun"/>
-            <w:rFonts w:ascii="Calibri" w:hAnsi="Calibri" w:cs="Calibri"/>
-            <w:color w:val="000000"/>
-            <w:shd w:val="clear" w:color="auto" w:fill="FFFFFF"/>
-            <w:lang w:val="en-US"/>
-          </w:rPr>
-          <w:t>As this was an online experiment, we expected dropouts and have no reason to believe that the missing data is not random. It is most likely that participants dropped out at random.</w:t>
-        </w:r>
-        <w:r>
-          <w:rPr>
-            <w:rStyle w:val="normaltextrun"/>
-            <w:rFonts w:ascii="Calibri" w:hAnsi="Calibri" w:cs="Calibri"/>
-            <w:color w:val="000000"/>
-            <w:shd w:val="clear" w:color="auto" w:fill="FFFFFF"/>
-            <w:lang w:val="en-US"/>
-          </w:rPr>
-          <w:t xml:space="preserve"> </w:t>
-        </w:r>
-      </w:ins>
-      <w:bookmarkEnd w:id="0"/>
+      <w:r>
+        <w:rPr>
+          <w:rStyle w:val="normaltextrun"/>
+          <w:rFonts w:ascii="Calibri" w:hAnsi="Calibri" w:cs="Calibri"/>
+          <w:shd w:val="clear" w:color="auto" w:fill="FFFFFF"/>
+          <w:lang w:val="en-US"/>
+          <w:rPrChange w:id="0" w:author="Malin Styrnal" w:date="2023-07-19T17:19:00Z">
+            <w:rPr>
+              <w:rStyle w:val="normaltextrun"/>
+              <w:rFonts w:ascii="Calibri" w:hAnsi="Calibri" w:cs="Calibri"/>
+              <w:color w:val="FF0000"/>
+              <w:shd w:val="clear" w:color="auto" w:fill="FFFFFF"/>
+              <w:lang w:val="en-US"/>
+            </w:rPr>
+          </w:rPrChange>
+        </w:rPr>
+        <w:t xml:space="preserve">As this was an online experiment, we expected dropouts, but we believe there was no </w:t>
+      </w:r>
+      <w:r>
+        <w:rPr>
+          <w:lang w:val="en-US"/>
+          <w:rPrChange w:id="1" w:author="Malin Styrnal" w:date="2023-07-19T17:19:00Z">
+            <w:rPr>
+              <w:color w:val="FF0000"/>
+              <w:lang w:val="en-US"/>
+            </w:rPr>
+          </w:rPrChange>
+        </w:rPr>
+        <w:t>self-selection bias with respect to participants perception of words, therefore, the data is missing completely at random.</w:t>
+      </w:r>
+      <w:r>
+        <w:rPr>
+          <w:lang w:val="en-US"/>
+          <w:rPrChange w:id="2" w:author="Malin Styrnal" w:date="2023-07-19T17:19:00Z">
+            <w:rPr>
+              <w:color w:val="FF0000"/>
+              <w:lang w:val="en-US"/>
+            </w:rPr>
+          </w:rPrChange>
+        </w:rPr>
+        <w:t xml:space="preserve"> </w:t>
+      </w:r>
       <w:r>
         <w:rPr>
           <w:rStyle w:val="normaltextrun"/>
@@ -501,7 +519,7 @@
           <w:lang w:val="en-US"/>
         </w:rPr>
       </w:pPr>
-      <w:bookmarkStart w:id="2" w:name="_Ref71196234"/>
+      <w:bookmarkStart w:id="3" w:name="_Ref71196234"/>
       <w:r>
         <w:rPr>
           <w:lang w:val="en-US"/>
@@ -530,7 +548,7 @@
       <w:r>
         <w:fldChar w:fldCharType="end"/>
       </w:r>
-      <w:bookmarkEnd w:id="2"/>
+      <w:bookmarkEnd w:id="3"/>
       <w:r>
         <w:rPr>
           <w:lang w:val="en-US"/>
@@ -5216,7 +5234,7 @@
           <w:lang w:val="en-US"/>
         </w:rPr>
       </w:pPr>
-      <w:bookmarkStart w:id="3" w:name="_Ref71192817"/>
+      <w:bookmarkStart w:id="4" w:name="_Ref71192817"/>
       <w:r>
         <w:rPr>
           <w:lang w:val="en-US"/>
@@ -5245,7 +5263,7 @@
       <w:r>
         <w:fldChar w:fldCharType="end"/>
       </w:r>
-      <w:bookmarkEnd w:id="3"/>
+      <w:bookmarkEnd w:id="4"/>
       <w:r>
         <w:rPr>
           <w:lang w:val="en-US"/>
@@ -5941,12 +5959,20 @@
       <w:pPr>
         <w:pStyle w:val="Heading1"/>
         <w:rPr>
-          <w:lang w:val="en-US"/>
+          <w:rPrChange w:id="5" w:author="Malin Styrnal" w:date="2023-07-19T17:18:00Z">
+            <w:rPr>
+              <w:lang w:val="en-US"/>
+            </w:rPr>
+          </w:rPrChange>
         </w:rPr>
       </w:pPr>
       <w:r>
         <w:rPr>
-          <w:lang w:val="en-US"/>
+          <w:rPrChange w:id="6" w:author="Malin Styrnal" w:date="2023-07-19T17:18:00Z">
+            <w:rPr>
+              <w:lang w:val="en-US"/>
+            </w:rPr>
+          </w:rPrChange>
         </w:rPr>
         <w:t>References</w:t>
       </w:r>
@@ -6011,6 +6037,14 @@
           <w:rFonts w:ascii="Calibri" w:hAnsi="Calibri" w:cs="Calibri"/>
           <w:noProof/>
           <w:szCs w:val="24"/>
+          <w:lang w:val="en-US"/>
+          <w:rPrChange w:id="7" w:author="Malin Styrnal" w:date="2023-07-19T17:18:00Z">
+            <w:rPr>
+              <w:rFonts w:ascii="Calibri" w:hAnsi="Calibri" w:cs="Calibri"/>
+              <w:noProof/>
+              <w:szCs w:val="24"/>
+            </w:rPr>
+          </w:rPrChange>
         </w:rPr>
       </w:pPr>
       <w:r>
@@ -6018,6 +6052,14 @@
           <w:rFonts w:ascii="Calibri" w:hAnsi="Calibri" w:cs="Calibri"/>
           <w:noProof/>
           <w:szCs w:val="24"/>
+          <w:lang w:val="en-US"/>
+          <w:rPrChange w:id="8" w:author="Malin Styrnal" w:date="2023-07-19T17:18:00Z">
+            <w:rPr>
+              <w:rFonts w:ascii="Calibri" w:hAnsi="Calibri" w:cs="Calibri"/>
+              <w:noProof/>
+              <w:szCs w:val="24"/>
+            </w:rPr>
+          </w:rPrChange>
         </w:rPr>
         <w:t xml:space="preserve">R Core Team. (2022). </w:t>
       </w:r>
@@ -6028,6 +6070,16 @@
           <w:iCs/>
           <w:noProof/>
           <w:szCs w:val="24"/>
+          <w:lang w:val="en-US"/>
+          <w:rPrChange w:id="9" w:author="Malin Styrnal" w:date="2023-07-19T17:18:00Z">
+            <w:rPr>
+              <w:rFonts w:ascii="Calibri" w:hAnsi="Calibri" w:cs="Calibri"/>
+              <w:i/>
+              <w:iCs/>
+              <w:noProof/>
+              <w:szCs w:val="24"/>
+            </w:rPr>
+          </w:rPrChange>
         </w:rPr>
         <w:t>R: A language and environment for statistical computing</w:t>
       </w:r>
@@ -6036,6 +6088,14 @@
           <w:rFonts w:ascii="Calibri" w:hAnsi="Calibri" w:cs="Calibri"/>
           <w:noProof/>
           <w:szCs w:val="24"/>
+          <w:lang w:val="en-US"/>
+          <w:rPrChange w:id="10" w:author="Malin Styrnal" w:date="2023-07-19T17:18:00Z">
+            <w:rPr>
+              <w:rFonts w:ascii="Calibri" w:hAnsi="Calibri" w:cs="Calibri"/>
+              <w:noProof/>
+              <w:szCs w:val="24"/>
+            </w:rPr>
+          </w:rPrChange>
         </w:rPr>
         <w:t>. R Foundation for Statistical Computing, Vienna, Austria. https://www.r-project.org/</w:t>
       </w:r>
@@ -6051,6 +6111,13 @@
         <w:rPr>
           <w:rFonts w:ascii="Calibri" w:hAnsi="Calibri" w:cs="Calibri"/>
           <w:noProof/>
+          <w:lang w:val="en-US"/>
+          <w:rPrChange w:id="11" w:author="Malin Styrnal" w:date="2023-07-19T17:18:00Z">
+            <w:rPr>
+              <w:rFonts w:ascii="Calibri" w:hAnsi="Calibri" w:cs="Calibri"/>
+              <w:noProof/>
+            </w:rPr>
+          </w:rPrChange>
         </w:rPr>
       </w:pPr>
       <w:r>
@@ -6059,7 +6126,23 @@
           <w:noProof/>
           <w:szCs w:val="24"/>
         </w:rPr>
-        <w:t xml:space="preserve">Wickham, H., Averick, M., Bryan, J., Chang, W., McGowan, L., François, R., Grolemund, G., Hayes, A., Henry, L., Hester, J., Kuhn, M., Pedersen, T., Miller, E., Bache, S., Müller, K., Ooms, J., Robinson, D., Seidel, D., Spinu, V., … Yutani, H. (2019). Welcome to the Tidyverse. </w:t>
+        <w:t xml:space="preserve">Wickham, H., Averick, M., Bryan, J., Chang, W., McGowan, L., François, R., Grolemund, G., Hayes, A., Henry, L., Hester, J., Kuhn, M., Pedersen, T., Miller, E., Bache, S., Müller, K., Ooms, J., Robinson, D., Seidel, D., Spinu, V., … </w:t>
+      </w:r>
+      <w:r>
+        <w:rPr>
+          <w:rFonts w:ascii="Calibri" w:hAnsi="Calibri" w:cs="Calibri"/>
+          <w:noProof/>
+          <w:szCs w:val="24"/>
+          <w:lang w:val="en-US"/>
+          <w:rPrChange w:id="12" w:author="Malin Styrnal" w:date="2023-07-19T17:18:00Z">
+            <w:rPr>
+              <w:rFonts w:ascii="Calibri" w:hAnsi="Calibri" w:cs="Calibri"/>
+              <w:noProof/>
+              <w:szCs w:val="24"/>
+            </w:rPr>
+          </w:rPrChange>
+        </w:rPr>
+        <w:t xml:space="preserve">Yutani, H. (2019). Welcome to the Tidyverse. </w:t>
       </w:r>
       <w:r>
         <w:rPr>
@@ -6068,6 +6151,16 @@
           <w:iCs/>
           <w:noProof/>
           <w:szCs w:val="24"/>
+          <w:lang w:val="en-US"/>
+          <w:rPrChange w:id="13" w:author="Malin Styrnal" w:date="2023-07-19T17:18:00Z">
+            <w:rPr>
+              <w:rFonts w:ascii="Calibri" w:hAnsi="Calibri" w:cs="Calibri"/>
+              <w:i/>
+              <w:iCs/>
+              <w:noProof/>
+              <w:szCs w:val="24"/>
+            </w:rPr>
+          </w:rPrChange>
         </w:rPr>
         <w:t>Journal of Open Source Software</w:t>
       </w:r>
@@ -6076,6 +6169,14 @@
           <w:rFonts w:ascii="Calibri" w:hAnsi="Calibri" w:cs="Calibri"/>
           <w:noProof/>
           <w:szCs w:val="24"/>
+          <w:lang w:val="en-US"/>
+          <w:rPrChange w:id="14" w:author="Malin Styrnal" w:date="2023-07-19T17:18:00Z">
+            <w:rPr>
+              <w:rFonts w:ascii="Calibri" w:hAnsi="Calibri" w:cs="Calibri"/>
+              <w:noProof/>
+              <w:szCs w:val="24"/>
+            </w:rPr>
+          </w:rPrChange>
         </w:rPr>
         <w:t xml:space="preserve">, </w:t>
       </w:r>
@@ -6086,6 +6187,16 @@
           <w:iCs/>
           <w:noProof/>
           <w:szCs w:val="24"/>
+          <w:lang w:val="en-US"/>
+          <w:rPrChange w:id="15" w:author="Malin Styrnal" w:date="2023-07-19T17:18:00Z">
+            <w:rPr>
+              <w:rFonts w:ascii="Calibri" w:hAnsi="Calibri" w:cs="Calibri"/>
+              <w:i/>
+              <w:iCs/>
+              <w:noProof/>
+              <w:szCs w:val="24"/>
+            </w:rPr>
+          </w:rPrChange>
         </w:rPr>
         <w:t>4</w:t>
       </w:r>
@@ -6094,6 +6205,14 @@
           <w:rFonts w:ascii="Calibri" w:hAnsi="Calibri" w:cs="Calibri"/>
           <w:noProof/>
           <w:szCs w:val="24"/>
+          <w:lang w:val="en-US"/>
+          <w:rPrChange w:id="16" w:author="Malin Styrnal" w:date="2023-07-19T17:18:00Z">
+            <w:rPr>
+              <w:rFonts w:ascii="Calibri" w:hAnsi="Calibri" w:cs="Calibri"/>
+              <w:noProof/>
+              <w:szCs w:val="24"/>
+            </w:rPr>
+          </w:rPrChange>
         </w:rPr>
         <w:t>(43), 1686. https://doi.org/10.21105/joss.01686</w:t>
       </w:r>
@@ -6604,6 +6723,7 @@
   <w:style w:type="character" w:default="1" w:styleId="DefaultParagraphFont">
     <w:name w:val="Default Paragraph Font"/>
     <w:uiPriority w:val="1"/>
+    <w:semiHidden/>
     <w:unhideWhenUsed/>
   </w:style>
   <w:style w:type="table" w:default="1" w:styleId="TableNormal">
@@ -7257,16 +7377,15 @@
 </file>
 
 <file path=customXml/item1.xml><?xml version="1.0" encoding="utf-8"?>
-<b:Sources xmlns:b="http://schemas.openxmlformats.org/officeDocument/2006/bibliography" xmlns="http://schemas.openxmlformats.org/officeDocument/2006/bibliography" SelectedStyle="\APASixthEditionOfficeOnline.xsl" StyleName="APA" Version="6"/>
+<?mso-contentType ?>
+<FormTemplates xmlns="http://schemas.microsoft.com/sharepoint/v3/contenttype/forms">
+  <Display>DocumentLibraryForm</Display>
+  <Edit>DocumentLibraryForm</Edit>
+  <New>DocumentLibraryForm</New>
+</FormTemplates>
 </file>
 
 <file path=customXml/item2.xml><?xml version="1.0" encoding="utf-8"?>
-<p:properties xmlns:p="http://schemas.microsoft.com/office/2006/metadata/properties" xmlns:xsi="http://www.w3.org/2001/XMLSchema-instance" xmlns:pc="http://schemas.microsoft.com/office/infopath/2007/PartnerControls">
-  <documentManagement/>
-</p:properties>
-</file>
-
-<file path=customXml/item3.xml><?xml version="1.0" encoding="utf-8"?>
 <ct:contentTypeSchema xmlns:ct="http://schemas.microsoft.com/office/2006/metadata/contentType" xmlns:ma="http://schemas.microsoft.com/office/2006/metadata/properties/metaAttributes" ct:_="" ma:_="" ma:contentTypeName="Dokument" ma:contentTypeID="0x0101009579D57EE847E642B6F98C43226B6514" ma:contentTypeVersion="4" ma:contentTypeDescription="Ein neues Dokument erstellen." ma:contentTypeScope="" ma:versionID="d441109744dd39c89393554580da98a0">
   <xsd:schema xmlns:xsd="http://www.w3.org/2001/XMLSchema" xmlns:xs="http://www.w3.org/2001/XMLSchema" xmlns:p="http://schemas.microsoft.com/office/2006/metadata/properties" xmlns:ns2="fb4fa6b5-6855-4178-b0d3-8ace46b933cb" targetNamespace="http://schemas.microsoft.com/office/2006/metadata/properties" ma:root="true" ma:fieldsID="3093c0460237daedabc7208a7441f758" ns2:_="">
     <xsd:import namespace="fb4fa6b5-6855-4178-b0d3-8ace46b933cb"/>
@@ -7412,13 +7531,14 @@
 </ct:contentTypeSchema>
 </file>
 
+<file path=customXml/item3.xml><?xml version="1.0" encoding="utf-8"?>
+<p:properties xmlns:p="http://schemas.microsoft.com/office/2006/metadata/properties" xmlns:xsi="http://www.w3.org/2001/XMLSchema-instance" xmlns:pc="http://schemas.microsoft.com/office/infopath/2007/PartnerControls">
+  <documentManagement/>
+</p:properties>
+</file>
+
 <file path=customXml/item4.xml><?xml version="1.0" encoding="utf-8"?>
-<?mso-contentType ?>
-<FormTemplates xmlns="http://schemas.microsoft.com/sharepoint/v3/contenttype/forms">
-  <Display>DocumentLibraryForm</Display>
-  <Edit>DocumentLibraryForm</Edit>
-  <New>DocumentLibraryForm</New>
-</FormTemplates>
+<b:Sources xmlns:b="http://schemas.openxmlformats.org/officeDocument/2006/bibliography" xmlns="http://schemas.openxmlformats.org/officeDocument/2006/bibliography" SelectedStyle="\APASixthEditionOfficeOnline.xsl" StyleName="APA" Version="6"/>
 </file>
 
 <file path=customXml/item5.xml><?xml version="1.0" encoding="utf-8"?>
@@ -7426,23 +7546,14 @@
 </file>
 
 <file path=customXml/itemProps1.xml><?xml version="1.0" encoding="utf-8"?>
-<ds:datastoreItem xmlns:ds="http://schemas.openxmlformats.org/officeDocument/2006/customXml" ds:itemID="{DCD6936A-5BBD-4DDD-A4B9-1F37DD240244}">
+<ds:datastoreItem xmlns:ds="http://schemas.openxmlformats.org/officeDocument/2006/customXml" ds:itemID="{23F86A3D-B680-48FD-BDD8-1F33173A697B}">
   <ds:schemaRefs>
-    <ds:schemaRef ds:uri="http://schemas.openxmlformats.org/officeDocument/2006/bibliography"/>
+    <ds:schemaRef ds:uri="http://schemas.microsoft.com/sharepoint/v3/contenttype/forms"/>
   </ds:schemaRefs>
 </ds:datastoreItem>
 </file>
 
 <file path=customXml/itemProps2.xml><?xml version="1.0" encoding="utf-8"?>
-<ds:datastoreItem xmlns:ds="http://schemas.openxmlformats.org/officeDocument/2006/customXml" ds:itemID="{D0F55123-2F92-4979-A31B-609E265E981A}">
-  <ds:schemaRefs>
-    <ds:schemaRef ds:uri="http://schemas.microsoft.com/office/2006/metadata/properties"/>
-    <ds:schemaRef ds:uri="http://schemas.microsoft.com/office/infopath/2007/PartnerControls"/>
-  </ds:schemaRefs>
-</ds:datastoreItem>
-</file>
-
-<file path=customXml/itemProps3.xml><?xml version="1.0" encoding="utf-8"?>
 <ds:datastoreItem xmlns:ds="http://schemas.openxmlformats.org/officeDocument/2006/customXml" ds:itemID="{E2A75B2F-3E6F-479E-BF1D-A3356BE1BFBC}">
   <ds:schemaRefs>
     <ds:schemaRef ds:uri="http://schemas.microsoft.com/office/2006/metadata/contentType"/>
@@ -7460,10 +7571,19 @@
 </ds:datastoreItem>
 </file>
 
+<file path=customXml/itemProps3.xml><?xml version="1.0" encoding="utf-8"?>
+<ds:datastoreItem xmlns:ds="http://schemas.openxmlformats.org/officeDocument/2006/customXml" ds:itemID="{D0F55123-2F92-4979-A31B-609E265E981A}">
+  <ds:schemaRefs>
+    <ds:schemaRef ds:uri="http://schemas.microsoft.com/office/2006/metadata/properties"/>
+    <ds:schemaRef ds:uri="http://schemas.microsoft.com/office/infopath/2007/PartnerControls"/>
+  </ds:schemaRefs>
+</ds:datastoreItem>
+</file>
+
 <file path=customXml/itemProps4.xml><?xml version="1.0" encoding="utf-8"?>
-<ds:datastoreItem xmlns:ds="http://schemas.openxmlformats.org/officeDocument/2006/customXml" ds:itemID="{23F86A3D-B680-48FD-BDD8-1F33173A697B}">
+<ds:datastoreItem xmlns:ds="http://schemas.openxmlformats.org/officeDocument/2006/customXml" ds:itemID="{DCD6936A-5BBD-4DDD-A4B9-1F37DD240244}">
   <ds:schemaRefs>
-    <ds:schemaRef ds:uri="http://schemas.microsoft.com/sharepoint/v3/contenttype/forms"/>
+    <ds:schemaRef ds:uri="http://schemas.openxmlformats.org/officeDocument/2006/bibliography"/>
   </ds:schemaRefs>
 </ds:datastoreItem>
 </file>

</xml_diff>